<commit_message>
update resume 3 project added
</commit_message>
<xml_diff>
--- a/public/binnyresume.docx
+++ b/public/binnyresume.docx
@@ -100,7 +100,7 @@
           <w:sz w:val="24"/>
           <w:szCs w:val="24"/>
         </w:rPr>
-        <w:t>More than 7</w:t>
+        <w:t>More than 6+</w:t>
       </w:r>
       <w:r>
         <w:rPr>
@@ -149,17 +149,16 @@
           <w:sz w:val="24"/>
           <w:szCs w:val="24"/>
         </w:rPr>
-        <w:t>ment and design using Front-End.</w:t>
-      </w:r>
-    </w:p>
-    <w:p>
-      <w:pPr>
-        <w:rPr>
-          <w:rFonts w:ascii="Arial" w:hAnsi="Arial" w:cs="Arial"/>
-          <w:sz w:val="24"/>
-          <w:szCs w:val="24"/>
-        </w:rPr>
-      </w:pPr>
+        <w:t xml:space="preserve">ment and design </w:t>
+      </w:r>
+      <w:r>
+        <w:rPr>
+          <w:rFonts w:ascii="Arial" w:hAnsi="Arial" w:cs="Arial"/>
+          <w:sz w:val="24"/>
+          <w:szCs w:val="24"/>
+        </w:rPr>
+        <w:t xml:space="preserve">using </w:t>
+      </w:r>
       <w:r>
         <w:rPr>
           <w:rFonts w:ascii="Arial" w:hAnsi="Arial" w:cs="Arial"/>
@@ -183,6 +182,23 @@
           <w:sz w:val="24"/>
           <w:szCs w:val="24"/>
         </w:rPr>
+        <w:t>Very good understanding of new Features of HTML5 and CSS3.</w:t>
+      </w:r>
+    </w:p>
+    <w:p>
+      <w:pPr>
+        <w:rPr>
+          <w:rFonts w:ascii="Arial" w:hAnsi="Arial" w:cs="Arial"/>
+          <w:sz w:val="24"/>
+          <w:szCs w:val="24"/>
+        </w:rPr>
+      </w:pPr>
+      <w:r>
+        <w:rPr>
+          <w:rFonts w:ascii="Arial" w:hAnsi="Arial" w:cs="Arial"/>
+          <w:sz w:val="24"/>
+          <w:szCs w:val="24"/>
+        </w:rPr>
         <w:t>Strong technical knowledge of Object Oriented JavaScript a</w:t>
       </w:r>
       <w:r>
@@ -401,23 +417,6 @@
           <w:sz w:val="24"/>
           <w:szCs w:val="24"/>
         </w:rPr>
-        <w:t>Very good understanding of new Features of HTML5 and CSS3.</w:t>
-      </w:r>
-    </w:p>
-    <w:p>
-      <w:pPr>
-        <w:rPr>
-          <w:rFonts w:ascii="Arial" w:hAnsi="Arial" w:cs="Arial"/>
-          <w:sz w:val="24"/>
-          <w:szCs w:val="24"/>
-        </w:rPr>
-      </w:pPr>
-      <w:r>
-        <w:rPr>
-          <w:rFonts w:ascii="Arial" w:hAnsi="Arial" w:cs="Arial"/>
-          <w:sz w:val="24"/>
-          <w:szCs w:val="24"/>
-        </w:rPr>
         <w:t xml:space="preserve">Experience in building Single Page Application (SPA) using </w:t>
       </w:r>
       <w:proofErr w:type="spellStart"/>
@@ -436,7 +435,74 @@
           <w:sz w:val="24"/>
           <w:szCs w:val="24"/>
         </w:rPr>
-        <w:t xml:space="preserve">, handlebars and </w:t>
+        <w:t>, handlebars Experience of Consuming Restful services to handle data for dynamic application.</w:t>
+      </w:r>
+    </w:p>
+    <w:p>
+      <w:pPr>
+        <w:rPr>
+          <w:rFonts w:ascii="Arial" w:hAnsi="Arial" w:cs="Arial"/>
+          <w:sz w:val="24"/>
+          <w:szCs w:val="24"/>
+        </w:rPr>
+      </w:pPr>
+      <w:r>
+        <w:rPr>
+          <w:rFonts w:ascii="Arial" w:hAnsi="Arial" w:cs="Arial"/>
+          <w:sz w:val="24"/>
+          <w:szCs w:val="24"/>
+        </w:rPr>
+        <w:t>Worked on developing applications based on MV* frameworks for easy-maintained design.</w:t>
+      </w:r>
+      <w:r>
+        <w:rPr>
+          <w:rFonts w:ascii="Arial" w:hAnsi="Arial" w:cs="Arial"/>
+          <w:sz w:val="24"/>
+          <w:szCs w:val="24"/>
+        </w:rPr>
+        <w:t xml:space="preserve"> </w:t>
+      </w:r>
+      <w:r>
+        <w:rPr>
+          <w:rFonts w:ascii="Arial" w:hAnsi="Arial" w:cs="Arial"/>
+          <w:sz w:val="24"/>
+          <w:szCs w:val="24"/>
+        </w:rPr>
+        <w:t>Experience with Responsive web design using Twitter Bootstrap and Media Query.</w:t>
+      </w:r>
+    </w:p>
+    <w:p>
+      <w:pPr>
+        <w:rPr>
+          <w:rFonts w:ascii="Arial" w:hAnsi="Arial" w:cs="Arial"/>
+          <w:sz w:val="24"/>
+          <w:szCs w:val="24"/>
+        </w:rPr>
+      </w:pPr>
+      <w:r>
+        <w:rPr>
+          <w:rFonts w:ascii="Arial" w:hAnsi="Arial" w:cs="Arial"/>
+          <w:sz w:val="24"/>
+          <w:szCs w:val="24"/>
+        </w:rPr>
+        <w:t xml:space="preserve">Experience using D3 and C3 libraries for dynamic reports development. </w:t>
+      </w:r>
+    </w:p>
+    <w:p>
+      <w:pPr>
+        <w:rPr>
+          <w:rFonts w:ascii="Arial" w:hAnsi="Arial" w:cs="Arial"/>
+          <w:sz w:val="24"/>
+          <w:szCs w:val="24"/>
+        </w:rPr>
+      </w:pPr>
+      <w:r>
+        <w:rPr>
+          <w:rFonts w:ascii="Arial" w:hAnsi="Arial" w:cs="Arial"/>
+          <w:sz w:val="24"/>
+          <w:szCs w:val="24"/>
+        </w:rPr>
+        <w:t xml:space="preserve">Worked on mobile application using </w:t>
       </w:r>
       <w:proofErr w:type="spellStart"/>
       <w:r>
@@ -454,6 +520,90 @@
           <w:sz w:val="24"/>
           <w:szCs w:val="24"/>
         </w:rPr>
+        <w:t xml:space="preserve"> mobile and Phone</w:t>
+      </w:r>
+      <w:r>
+        <w:rPr>
+          <w:rFonts w:ascii="Arial" w:hAnsi="Arial" w:cs="Arial"/>
+          <w:sz w:val="24"/>
+          <w:szCs w:val="24"/>
+        </w:rPr>
+        <w:t xml:space="preserve"> </w:t>
+      </w:r>
+      <w:r>
+        <w:rPr>
+          <w:rFonts w:ascii="Arial" w:hAnsi="Arial" w:cs="Arial"/>
+          <w:sz w:val="24"/>
+          <w:szCs w:val="24"/>
+        </w:rPr>
+        <w:t>gap.</w:t>
+      </w:r>
+    </w:p>
+    <w:p>
+      <w:pPr>
+        <w:rPr>
+          <w:rFonts w:ascii="Arial" w:hAnsi="Arial" w:cs="Arial"/>
+          <w:sz w:val="24"/>
+          <w:szCs w:val="24"/>
+        </w:rPr>
+      </w:pPr>
+      <w:r>
+        <w:rPr>
+          <w:rFonts w:ascii="Arial" w:hAnsi="Arial" w:cs="Arial"/>
+          <w:sz w:val="24"/>
+          <w:szCs w:val="24"/>
+        </w:rPr>
+        <w:t xml:space="preserve">Good understanding of </w:t>
+      </w:r>
+      <w:proofErr w:type="spellStart"/>
+      <w:r>
+        <w:rPr>
+          <w:rFonts w:ascii="Arial" w:hAnsi="Arial" w:cs="Arial"/>
+          <w:sz w:val="24"/>
+          <w:szCs w:val="24"/>
+        </w:rPr>
+        <w:t>PHP,</w:t>
+      </w:r>
+      <w:r>
+        <w:rPr>
+          <w:rFonts w:ascii="Arial" w:hAnsi="Arial" w:cs="Arial"/>
+          <w:sz w:val="24"/>
+          <w:szCs w:val="24"/>
+        </w:rPr>
+        <w:t>Java</w:t>
+      </w:r>
+      <w:proofErr w:type="spellEnd"/>
+      <w:r>
+        <w:rPr>
+          <w:rFonts w:ascii="Arial" w:hAnsi="Arial" w:cs="Arial"/>
+          <w:sz w:val="24"/>
+          <w:szCs w:val="24"/>
+        </w:rPr>
+        <w:t>/J2EE/JSP based Web environment.</w:t>
+      </w:r>
+    </w:p>
+    <w:p>
+      <w:pPr>
+        <w:rPr>
+          <w:rFonts w:ascii="Arial" w:hAnsi="Arial" w:cs="Arial"/>
+          <w:sz w:val="24"/>
+          <w:szCs w:val="24"/>
+        </w:rPr>
+      </w:pPr>
+      <w:r>
+        <w:rPr>
+          <w:rFonts w:ascii="Arial" w:hAnsi="Arial" w:cs="Arial"/>
+          <w:sz w:val="24"/>
+          <w:szCs w:val="24"/>
+        </w:rPr>
+        <w:t>Experience testing UIs for cross-browser and cross-platform functional inconsistencies</w:t>
+      </w:r>
+      <w:r>
+        <w:rPr>
+          <w:rFonts w:ascii="Arial" w:hAnsi="Arial" w:cs="Arial"/>
+          <w:sz w:val="24"/>
+          <w:szCs w:val="24"/>
+        </w:rPr>
         <w:t>.</w:t>
       </w:r>
     </w:p>
@@ -471,41 +621,152 @@
           <w:sz w:val="24"/>
           <w:szCs w:val="24"/>
         </w:rPr>
-        <w:t>Experience of Consuming Restful services to handle data for dynamic application.</w:t>
-      </w:r>
-    </w:p>
-    <w:p>
-      <w:pPr>
-        <w:rPr>
-          <w:rFonts w:ascii="Arial" w:hAnsi="Arial" w:cs="Arial"/>
-          <w:sz w:val="24"/>
-          <w:szCs w:val="24"/>
-        </w:rPr>
-      </w:pPr>
-      <w:r>
-        <w:rPr>
-          <w:rFonts w:ascii="Arial" w:hAnsi="Arial" w:cs="Arial"/>
-          <w:sz w:val="24"/>
-          <w:szCs w:val="24"/>
-        </w:rPr>
-        <w:t>Worked on developing applications based on MV* frameworks for easy-maintained design.</w:t>
-      </w:r>
-    </w:p>
-    <w:p>
-      <w:pPr>
-        <w:rPr>
-          <w:rFonts w:ascii="Arial" w:hAnsi="Arial" w:cs="Arial"/>
-          <w:sz w:val="24"/>
-          <w:szCs w:val="24"/>
-        </w:rPr>
-      </w:pPr>
-      <w:r>
-        <w:rPr>
-          <w:rFonts w:ascii="Arial" w:hAnsi="Arial" w:cs="Arial"/>
-          <w:sz w:val="24"/>
-          <w:szCs w:val="24"/>
-        </w:rPr>
-        <w:t xml:space="preserve">Good understanding of </w:t>
+        <w:t>Optimized HTML and JavaScript code to reduce web page loading time. Also worked with QA team for cross browser testing, loading and performance checking.</w:t>
+      </w:r>
+    </w:p>
+    <w:p>
+      <w:pPr>
+        <w:rPr>
+          <w:rFonts w:ascii="Arial" w:hAnsi="Arial" w:cs="Arial"/>
+          <w:sz w:val="24"/>
+          <w:szCs w:val="24"/>
+        </w:rPr>
+      </w:pPr>
+      <w:r>
+        <w:rPr>
+          <w:rFonts w:ascii="Arial" w:hAnsi="Arial" w:cs="Arial"/>
+          <w:sz w:val="24"/>
+          <w:szCs w:val="24"/>
+        </w:rPr>
+        <w:t xml:space="preserve">Experience working with different Business teams and product to understand new UI requirement, plan the design and prototyping UI design for user. </w:t>
+      </w:r>
+    </w:p>
+    <w:p>
+      <w:pPr>
+        <w:rPr>
+          <w:rFonts w:ascii="Arial" w:hAnsi="Arial" w:cs="Arial"/>
+          <w:sz w:val="24"/>
+          <w:szCs w:val="24"/>
+        </w:rPr>
+      </w:pPr>
+      <w:r>
+        <w:rPr>
+          <w:rFonts w:ascii="Arial" w:hAnsi="Arial" w:cs="Arial"/>
+          <w:sz w:val="24"/>
+          <w:szCs w:val="24"/>
+        </w:rPr>
+        <w:t>Worked efficiently with big team of front-end developers as well as individually on the projects.</w:t>
+      </w:r>
+    </w:p>
+    <w:p>
+      <w:pPr>
+        <w:rPr>
+          <w:rFonts w:ascii="Arial" w:hAnsi="Arial" w:cs="Arial"/>
+          <w:sz w:val="24"/>
+          <w:szCs w:val="24"/>
+        </w:rPr>
+      </w:pPr>
+      <w:r>
+        <w:rPr>
+          <w:rFonts w:ascii="Arial" w:hAnsi="Arial" w:cs="Arial"/>
+          <w:sz w:val="24"/>
+          <w:szCs w:val="24"/>
+        </w:rPr>
+        <w:lastRenderedPageBreak/>
+        <w:t>Have worked on the projects on offshore – onshore environments.</w:t>
+      </w:r>
+    </w:p>
+    <w:p>
+      <w:pPr>
+        <w:rPr>
+          <w:rFonts w:ascii="Arial" w:hAnsi="Arial" w:cs="Arial"/>
+          <w:sz w:val="24"/>
+          <w:szCs w:val="24"/>
+        </w:rPr>
+      </w:pPr>
+      <w:r>
+        <w:rPr>
+          <w:rFonts w:ascii="Arial" w:hAnsi="Arial" w:cs="Arial"/>
+          <w:sz w:val="24"/>
+          <w:szCs w:val="24"/>
+        </w:rPr>
+        <w:t>Managed and handled critical Post Implementation Issues in efficient and timely manner.</w:t>
+      </w:r>
+    </w:p>
+    <w:p>
+      <w:pPr>
+        <w:rPr>
+          <w:rFonts w:ascii="Arial" w:hAnsi="Arial" w:cs="Arial"/>
+          <w:sz w:val="24"/>
+          <w:szCs w:val="24"/>
+        </w:rPr>
+      </w:pPr>
+      <w:r>
+        <w:rPr>
+          <w:rFonts w:ascii="Arial" w:hAnsi="Arial" w:cs="Arial"/>
+          <w:sz w:val="24"/>
+          <w:szCs w:val="24"/>
+        </w:rPr>
+        <w:t>In-depth Understanding of System Development Life Cycle (SDLC). Experience working in Agile and waterfall methodology.</w:t>
+      </w:r>
+    </w:p>
+    <w:p>
+      <w:pPr>
+        <w:rPr>
+          <w:rFonts w:ascii="Arial" w:hAnsi="Arial" w:cs="Arial"/>
+          <w:sz w:val="24"/>
+          <w:szCs w:val="24"/>
+        </w:rPr>
+      </w:pPr>
+      <w:r>
+        <w:rPr>
+          <w:rFonts w:ascii="Arial" w:hAnsi="Arial" w:cs="Arial"/>
+          <w:sz w:val="24"/>
+          <w:szCs w:val="24"/>
+        </w:rPr>
+        <w:t xml:space="preserve"> Adaptive to emerging applications and technologies, quick learner, excellent communicator and good team member.</w:t>
+      </w:r>
+    </w:p>
+    <w:p>
+      <w:pPr>
+        <w:rPr>
+          <w:rFonts w:ascii="Arial" w:hAnsi="Arial" w:cs="Arial"/>
+          <w:sz w:val="24"/>
+          <w:szCs w:val="24"/>
+        </w:rPr>
+      </w:pPr>
+      <w:r>
+        <w:rPr>
+          <w:rFonts w:ascii="Arial" w:hAnsi="Arial" w:cs="Arial"/>
+          <w:sz w:val="24"/>
+          <w:szCs w:val="24"/>
+        </w:rPr>
+        <w:t xml:space="preserve">Have worked on the project on PHP with front end and using MYSQL server for a </w:t>
+      </w:r>
+      <w:r>
+        <w:rPr>
+          <w:rFonts w:ascii="Arial" w:hAnsi="Arial" w:cs="Arial"/>
+          <w:sz w:val="24"/>
+          <w:szCs w:val="24"/>
+        </w:rPr>
+        <w:t>backend. Working on validation , connection with database.</w:t>
+      </w:r>
+    </w:p>
+    <w:p>
+      <w:pPr>
+        <w:rPr>
+          <w:rFonts w:ascii="Arial" w:hAnsi="Arial" w:cs="Arial"/>
+          <w:sz w:val="24"/>
+          <w:szCs w:val="24"/>
+        </w:rPr>
+      </w:pPr>
+      <w:r>
+        <w:rPr>
+          <w:rFonts w:ascii="Arial" w:hAnsi="Arial" w:cs="Arial"/>
+          <w:sz w:val="24"/>
+          <w:szCs w:val="24"/>
+        </w:rPr>
+        <w:t xml:space="preserve">Have worked on the project  on </w:t>
       </w:r>
       <w:proofErr w:type="spellStart"/>
       <w:r>
@@ -514,15 +775,7 @@
           <w:sz w:val="24"/>
           <w:szCs w:val="24"/>
         </w:rPr>
-        <w:t>PHP,</w:t>
-      </w:r>
-      <w:r>
-        <w:rPr>
-          <w:rFonts w:ascii="Arial" w:hAnsi="Arial" w:cs="Arial"/>
-          <w:sz w:val="24"/>
-          <w:szCs w:val="24"/>
-        </w:rPr>
-        <w:t>Java</w:t>
+        <w:t>Andriod</w:t>
       </w:r>
       <w:proofErr w:type="spellEnd"/>
       <w:r>
@@ -531,58 +784,15 @@
           <w:sz w:val="24"/>
           <w:szCs w:val="24"/>
         </w:rPr>
-        <w:t>/J2EE/JSP based Web environment.</w:t>
-      </w:r>
-    </w:p>
-    <w:p>
-      <w:pPr>
-        <w:rPr>
-          <w:rFonts w:ascii="Arial" w:hAnsi="Arial" w:cs="Arial"/>
-          <w:sz w:val="24"/>
-          <w:szCs w:val="24"/>
-        </w:rPr>
-      </w:pPr>
-      <w:r>
-        <w:rPr>
-          <w:rFonts w:ascii="Arial" w:hAnsi="Arial" w:cs="Arial"/>
-          <w:sz w:val="24"/>
-          <w:szCs w:val="24"/>
-        </w:rPr>
-        <w:t>Experience with Responsive web design using Twitter Bootstrap and Media Query.</w:t>
-      </w:r>
-    </w:p>
-    <w:p>
-      <w:pPr>
-        <w:rPr>
-          <w:rFonts w:ascii="Arial" w:hAnsi="Arial" w:cs="Arial"/>
-          <w:sz w:val="24"/>
-          <w:szCs w:val="24"/>
-        </w:rPr>
-      </w:pPr>
-      <w:r>
-        <w:rPr>
-          <w:rFonts w:ascii="Arial" w:hAnsi="Arial" w:cs="Arial"/>
-          <w:sz w:val="24"/>
-          <w:szCs w:val="24"/>
-        </w:rPr>
-        <w:t xml:space="preserve">Experience using D3 and C3 libraries for dynamic reports development. </w:t>
-      </w:r>
-    </w:p>
-    <w:p>
-      <w:pPr>
-        <w:rPr>
-          <w:rFonts w:ascii="Arial" w:hAnsi="Arial" w:cs="Arial"/>
-          <w:sz w:val="24"/>
-          <w:szCs w:val="24"/>
-        </w:rPr>
-      </w:pPr>
-      <w:r>
-        <w:rPr>
-          <w:rFonts w:ascii="Arial" w:hAnsi="Arial" w:cs="Arial"/>
-          <w:sz w:val="24"/>
-          <w:szCs w:val="24"/>
-        </w:rPr>
-        <w:t xml:space="preserve">Worked on mobile application using </w:t>
+        <w:t xml:space="preserve"> </w:t>
+      </w:r>
+      <w:r>
+        <w:rPr>
+          <w:rFonts w:ascii="Arial" w:hAnsi="Arial" w:cs="Arial"/>
+          <w:sz w:val="24"/>
+          <w:szCs w:val="24"/>
+        </w:rPr>
+        <w:t xml:space="preserve">application with </w:t>
       </w:r>
       <w:proofErr w:type="spellStart"/>
       <w:r>
@@ -591,7 +801,7 @@
           <w:sz w:val="24"/>
           <w:szCs w:val="24"/>
         </w:rPr>
-        <w:t>jQuery</w:t>
+        <w:t>google</w:t>
       </w:r>
       <w:proofErr w:type="spellEnd"/>
       <w:r>
@@ -600,7 +810,247 @@
           <w:sz w:val="24"/>
           <w:szCs w:val="24"/>
         </w:rPr>
-        <w:t xml:space="preserve"> mobile and Phone</w:t>
+        <w:t xml:space="preserve"> map.</w:t>
+      </w:r>
+    </w:p>
+    <w:p>
+      <w:pPr>
+        <w:rPr>
+          <w:rFonts w:ascii="Arial" w:hAnsi="Arial" w:cs="Arial"/>
+          <w:sz w:val="24"/>
+          <w:szCs w:val="24"/>
+        </w:rPr>
+      </w:pPr>
+      <w:r>
+        <w:rPr>
+          <w:rFonts w:ascii="Arial" w:hAnsi="Arial" w:cs="Arial"/>
+          <w:sz w:val="24"/>
+          <w:szCs w:val="24"/>
+        </w:rPr>
+        <w:t xml:space="preserve">Working as a Instructor </w:t>
+      </w:r>
+      <w:r>
+        <w:rPr>
+          <w:rFonts w:ascii="Arial" w:hAnsi="Arial" w:cs="Arial"/>
+          <w:sz w:val="24"/>
+          <w:szCs w:val="24"/>
+        </w:rPr>
+        <w:t xml:space="preserve">in </w:t>
+      </w:r>
+      <w:r>
+        <w:rPr>
+          <w:rFonts w:ascii="Arial" w:hAnsi="Arial" w:cs="Arial"/>
+          <w:sz w:val="24"/>
+          <w:szCs w:val="24"/>
+        </w:rPr>
+        <w:t>company</w:t>
+      </w:r>
+      <w:r>
+        <w:rPr>
+          <w:rFonts w:ascii="Arial" w:hAnsi="Arial" w:cs="Arial"/>
+          <w:sz w:val="24"/>
+          <w:szCs w:val="24"/>
+        </w:rPr>
+        <w:t xml:space="preserve"> for Training development.</w:t>
+      </w:r>
+    </w:p>
+    <w:p>
+      <w:pPr>
+        <w:rPr>
+          <w:rFonts w:ascii="Arial" w:hAnsi="Arial" w:cs="Arial"/>
+          <w:sz w:val="24"/>
+          <w:szCs w:val="24"/>
+        </w:rPr>
+      </w:pPr>
+    </w:p>
+    <w:p>
+      <w:pPr>
+        <w:rPr>
+          <w:rFonts w:ascii="Arial" w:hAnsi="Arial" w:cs="Arial"/>
+          <w:b/>
+          <w:sz w:val="24"/>
+          <w:szCs w:val="24"/>
+        </w:rPr>
+      </w:pPr>
+      <w:r>
+        <w:rPr>
+          <w:rFonts w:ascii="Arial" w:hAnsi="Arial" w:cs="Arial"/>
+          <w:b/>
+          <w:sz w:val="24"/>
+          <w:szCs w:val="24"/>
+        </w:rPr>
+        <w:t>Front End UI Developer</w:t>
+      </w:r>
+      <w:r>
+        <w:rPr>
+          <w:rFonts w:ascii="Arial" w:hAnsi="Arial" w:cs="Arial"/>
+          <w:b/>
+          <w:sz w:val="24"/>
+          <w:szCs w:val="24"/>
+        </w:rPr>
+        <w:t>(job portal)</w:t>
+      </w:r>
+    </w:p>
+    <w:p>
+      <w:pPr>
+        <w:rPr>
+          <w:rFonts w:ascii="Arial" w:hAnsi="Arial" w:cs="Arial"/>
+          <w:sz w:val="24"/>
+          <w:szCs w:val="24"/>
+        </w:rPr>
+      </w:pPr>
+      <w:r>
+        <w:rPr>
+          <w:rFonts w:ascii="Arial" w:hAnsi="Arial" w:cs="Arial"/>
+          <w:sz w:val="24"/>
+          <w:szCs w:val="24"/>
+        </w:rPr>
+        <w:t>Responsibilities:</w:t>
+      </w:r>
+    </w:p>
+    <w:p>
+      <w:pPr>
+        <w:rPr>
+          <w:rFonts w:ascii="Arial" w:hAnsi="Arial" w:cs="Arial"/>
+          <w:sz w:val="24"/>
+          <w:szCs w:val="24"/>
+        </w:rPr>
+      </w:pPr>
+      <w:r>
+        <w:rPr>
+          <w:rFonts w:ascii="Arial" w:hAnsi="Arial" w:cs="Arial"/>
+          <w:sz w:val="24"/>
+          <w:szCs w:val="24"/>
+        </w:rPr>
+        <w:t>• Developed the websites with the integrated knowledge of the web techn</w:t>
+      </w:r>
+      <w:r>
+        <w:rPr>
+          <w:rFonts w:ascii="Arial" w:hAnsi="Arial" w:cs="Arial"/>
+          <w:sz w:val="24"/>
+          <w:szCs w:val="24"/>
+        </w:rPr>
+        <w:t xml:space="preserve">ologies HTML5, CSS3, JavaScript, </w:t>
+      </w:r>
+      <w:proofErr w:type="spellStart"/>
+      <w:r>
+        <w:rPr>
+          <w:rFonts w:ascii="Arial" w:hAnsi="Arial" w:cs="Arial"/>
+          <w:sz w:val="24"/>
+          <w:szCs w:val="24"/>
+        </w:rPr>
+        <w:t>JQuery</w:t>
+      </w:r>
+      <w:proofErr w:type="spellEnd"/>
+      <w:r>
+        <w:rPr>
+          <w:rFonts w:ascii="Arial" w:hAnsi="Arial" w:cs="Arial"/>
+          <w:sz w:val="24"/>
+          <w:szCs w:val="24"/>
+        </w:rPr>
+        <w:t xml:space="preserve">, </w:t>
+      </w:r>
+      <w:proofErr w:type="spellStart"/>
+      <w:r>
+        <w:rPr>
+          <w:rFonts w:ascii="Arial" w:hAnsi="Arial" w:cs="Arial"/>
+          <w:sz w:val="24"/>
+          <w:szCs w:val="24"/>
+        </w:rPr>
+        <w:t>JQuery</w:t>
+      </w:r>
+      <w:proofErr w:type="spellEnd"/>
+      <w:r>
+        <w:rPr>
+          <w:rFonts w:ascii="Arial" w:hAnsi="Arial" w:cs="Arial"/>
+          <w:sz w:val="24"/>
+          <w:szCs w:val="24"/>
+        </w:rPr>
+        <w:t xml:space="preserve"> UI,</w:t>
+      </w:r>
+      <w:r>
+        <w:rPr>
+          <w:rFonts w:ascii="Arial" w:hAnsi="Arial" w:cs="Arial"/>
+          <w:sz w:val="24"/>
+          <w:szCs w:val="24"/>
+        </w:rPr>
+        <w:t xml:space="preserve">AJAX, JSON, </w:t>
+      </w:r>
+      <w:proofErr w:type="spellStart"/>
+      <w:r>
+        <w:rPr>
+          <w:rFonts w:ascii="Arial" w:hAnsi="Arial" w:cs="Arial"/>
+          <w:sz w:val="24"/>
+          <w:szCs w:val="24"/>
+        </w:rPr>
+        <w:t>Angular</w:t>
+      </w:r>
+      <w:r>
+        <w:rPr>
+          <w:rFonts w:ascii="Arial" w:hAnsi="Arial" w:cs="Arial"/>
+          <w:sz w:val="24"/>
+          <w:szCs w:val="24"/>
+        </w:rPr>
+        <w:t>JS</w:t>
+      </w:r>
+      <w:proofErr w:type="spellEnd"/>
+      <w:r>
+        <w:rPr>
+          <w:rFonts w:ascii="Arial" w:hAnsi="Arial" w:cs="Arial"/>
+          <w:sz w:val="24"/>
+          <w:szCs w:val="24"/>
+        </w:rPr>
+        <w:t xml:space="preserve"> and Bootstrap.</w:t>
+      </w:r>
+    </w:p>
+    <w:p>
+      <w:pPr>
+        <w:rPr>
+          <w:rFonts w:ascii="Arial" w:hAnsi="Arial" w:cs="Arial"/>
+          <w:sz w:val="24"/>
+          <w:szCs w:val="24"/>
+        </w:rPr>
+      </w:pPr>
+      <w:r>
+        <w:rPr>
+          <w:rFonts w:ascii="Arial" w:hAnsi="Arial" w:cs="Arial"/>
+          <w:sz w:val="24"/>
+          <w:szCs w:val="24"/>
+        </w:rPr>
+        <w:t>• Implemented disabling automatic playbacks and custom playbacks using HTML 5.</w:t>
+      </w:r>
+    </w:p>
+    <w:p>
+      <w:pPr>
+        <w:rPr>
+          <w:rFonts w:ascii="Arial" w:hAnsi="Arial" w:cs="Arial"/>
+          <w:sz w:val="24"/>
+          <w:szCs w:val="24"/>
+        </w:rPr>
+      </w:pPr>
+      <w:r>
+        <w:rPr>
+          <w:rFonts w:ascii="Arial" w:hAnsi="Arial" w:cs="Arial"/>
+          <w:sz w:val="24"/>
+          <w:szCs w:val="24"/>
+        </w:rPr>
+        <w:t xml:space="preserve">• Developed the web page code with high flexibility using the Document Object </w:t>
+      </w:r>
+      <w:r>
+        <w:rPr>
+          <w:rFonts w:ascii="Arial" w:hAnsi="Arial" w:cs="Arial"/>
+          <w:sz w:val="24"/>
+          <w:szCs w:val="24"/>
+        </w:rPr>
+        <w:t xml:space="preserve">        mo</w:t>
+      </w:r>
+      <w:r>
+        <w:rPr>
+          <w:rFonts w:ascii="Arial" w:hAnsi="Arial" w:cs="Arial"/>
+          <w:sz w:val="24"/>
+          <w:szCs w:val="24"/>
+        </w:rPr>
+        <w:t>del(DOM) i.e., removability</w:t>
       </w:r>
       <w:r>
         <w:rPr>
@@ -616,25 +1066,85 @@
           <w:sz w:val="24"/>
           <w:szCs w:val="24"/>
         </w:rPr>
-        <w:t>gap.</w:t>
-      </w:r>
-    </w:p>
-    <w:p>
-      <w:pPr>
-        <w:rPr>
-          <w:rFonts w:ascii="Arial" w:hAnsi="Arial" w:cs="Arial"/>
-          <w:sz w:val="24"/>
-          <w:szCs w:val="24"/>
-        </w:rPr>
-      </w:pPr>
-      <w:r>
-        <w:rPr>
-          <w:rFonts w:ascii="Arial" w:hAnsi="Arial" w:cs="Arial"/>
-          <w:sz w:val="24"/>
-          <w:szCs w:val="24"/>
-        </w:rPr>
-        <w:t>Experience testing UIs for cross-browser and cross-platform functional inconsistencies</w:t>
-      </w:r>
+        <w:t>and reinsertion of nodes is made easy.</w:t>
+      </w:r>
+    </w:p>
+    <w:p>
+      <w:pPr>
+        <w:rPr>
+          <w:rFonts w:ascii="Arial" w:hAnsi="Arial" w:cs="Arial"/>
+          <w:sz w:val="24"/>
+          <w:szCs w:val="24"/>
+        </w:rPr>
+      </w:pPr>
+      <w:r>
+        <w:rPr>
+          <w:rFonts w:ascii="Arial" w:hAnsi="Arial" w:cs="Arial"/>
+          <w:sz w:val="24"/>
+          <w:szCs w:val="24"/>
+        </w:rPr>
+        <w:t>• The logical implementations and data presentation work of the client are introduced using Object Oriented</w:t>
+      </w:r>
+      <w:r>
+        <w:rPr>
+          <w:rFonts w:ascii="Arial" w:hAnsi="Arial" w:cs="Arial"/>
+          <w:sz w:val="24"/>
+          <w:szCs w:val="24"/>
+        </w:rPr>
+        <w:t xml:space="preserve"> </w:t>
+      </w:r>
+      <w:r>
+        <w:rPr>
+          <w:rFonts w:ascii="Arial" w:hAnsi="Arial" w:cs="Arial"/>
+          <w:sz w:val="24"/>
+          <w:szCs w:val="24"/>
+        </w:rPr>
+        <w:t xml:space="preserve">JavaScript and </w:t>
+      </w:r>
+      <w:proofErr w:type="spellStart"/>
+      <w:r>
+        <w:rPr>
+          <w:rFonts w:ascii="Arial" w:hAnsi="Arial" w:cs="Arial"/>
+          <w:sz w:val="24"/>
+          <w:szCs w:val="24"/>
+        </w:rPr>
+        <w:t>A</w:t>
+      </w:r>
+      <w:r>
+        <w:rPr>
+          <w:rFonts w:ascii="Arial" w:hAnsi="Arial" w:cs="Arial"/>
+          <w:sz w:val="24"/>
+          <w:szCs w:val="24"/>
+        </w:rPr>
+        <w:t>ngularJ</w:t>
+      </w:r>
+      <w:r>
+        <w:rPr>
+          <w:rFonts w:ascii="Arial" w:hAnsi="Arial" w:cs="Arial"/>
+          <w:sz w:val="24"/>
+          <w:szCs w:val="24"/>
+        </w:rPr>
+        <w:t>s</w:t>
+      </w:r>
+      <w:proofErr w:type="spellEnd"/>
+      <w:r>
+        <w:rPr>
+          <w:rFonts w:ascii="Arial" w:hAnsi="Arial" w:cs="Arial"/>
+          <w:sz w:val="24"/>
+          <w:szCs w:val="24"/>
+        </w:rPr>
+        <w:t xml:space="preserve">, </w:t>
+      </w:r>
+      <w:proofErr w:type="spellStart"/>
+      <w:r>
+        <w:rPr>
+          <w:rFonts w:ascii="Arial" w:hAnsi="Arial" w:cs="Arial"/>
+          <w:sz w:val="24"/>
+          <w:szCs w:val="24"/>
+        </w:rPr>
+        <w:t>AngularUI</w:t>
+      </w:r>
+      <w:proofErr w:type="spellEnd"/>
       <w:r>
         <w:rPr>
           <w:rFonts w:ascii="Arial" w:hAnsi="Arial" w:cs="Arial"/>
@@ -658,24 +1168,158 @@
           <w:sz w:val="24"/>
           <w:szCs w:val="24"/>
         </w:rPr>
-        <w:t>Optimized HTML and JavaScript code to reduce web page loading time. Also worked with QA team for cross browser testing, loading and performance checking.</w:t>
-      </w:r>
-    </w:p>
-    <w:p>
-      <w:pPr>
-        <w:rPr>
-          <w:rFonts w:ascii="Arial" w:hAnsi="Arial" w:cs="Arial"/>
-          <w:sz w:val="24"/>
-          <w:szCs w:val="24"/>
-        </w:rPr>
-      </w:pPr>
-      <w:r>
-        <w:rPr>
-          <w:rFonts w:ascii="Arial" w:hAnsi="Arial" w:cs="Arial"/>
-          <w:sz w:val="24"/>
-          <w:szCs w:val="24"/>
-        </w:rPr>
-        <w:t xml:space="preserve">Experience working with different Business teams and product to understand new UI requirement, plan the design and prototyping UI design for user. </w:t>
+        <w:t xml:space="preserve">• Dependencies of the application testing and single page applications(SPA) are </w:t>
+      </w:r>
+      <w:r>
+        <w:rPr>
+          <w:rFonts w:ascii="Arial" w:hAnsi="Arial" w:cs="Arial"/>
+          <w:sz w:val="24"/>
+          <w:szCs w:val="24"/>
+        </w:rPr>
+        <w:t xml:space="preserve">      handled using </w:t>
+      </w:r>
+      <w:proofErr w:type="spellStart"/>
+      <w:r>
+        <w:rPr>
+          <w:rFonts w:ascii="Arial" w:hAnsi="Arial" w:cs="Arial"/>
+          <w:sz w:val="24"/>
+          <w:szCs w:val="24"/>
+        </w:rPr>
+        <w:t>Angular</w:t>
+      </w:r>
+      <w:r>
+        <w:rPr>
+          <w:rFonts w:ascii="Arial" w:hAnsi="Arial" w:cs="Arial"/>
+          <w:sz w:val="24"/>
+          <w:szCs w:val="24"/>
+        </w:rPr>
+        <w:t>JS</w:t>
+      </w:r>
+      <w:proofErr w:type="spellEnd"/>
+      <w:r>
+        <w:rPr>
+          <w:rFonts w:ascii="Arial" w:hAnsi="Arial" w:cs="Arial"/>
+          <w:sz w:val="24"/>
+          <w:szCs w:val="24"/>
+        </w:rPr>
+        <w:t>.</w:t>
+      </w:r>
+    </w:p>
+    <w:p>
+      <w:pPr>
+        <w:rPr>
+          <w:rFonts w:ascii="Arial" w:hAnsi="Arial" w:cs="Arial"/>
+          <w:sz w:val="24"/>
+          <w:szCs w:val="24"/>
+        </w:rPr>
+      </w:pPr>
+      <w:r>
+        <w:rPr>
+          <w:rFonts w:ascii="Arial" w:hAnsi="Arial" w:cs="Arial"/>
+          <w:sz w:val="24"/>
+          <w:szCs w:val="24"/>
+        </w:rPr>
+        <w:t>• Worked on Model-View-Controller(MVC) Architecture on the client side making use of Angular JS.</w:t>
+      </w:r>
+    </w:p>
+    <w:p>
+      <w:pPr>
+        <w:rPr>
+          <w:rFonts w:ascii="Arial" w:hAnsi="Arial" w:cs="Arial"/>
+          <w:sz w:val="24"/>
+          <w:szCs w:val="24"/>
+        </w:rPr>
+      </w:pPr>
+      <w:r>
+        <w:rPr>
+          <w:rFonts w:ascii="Arial" w:hAnsi="Arial" w:cs="Arial"/>
+          <w:sz w:val="24"/>
+          <w:szCs w:val="24"/>
+        </w:rPr>
+        <w:t>• The application framework</w:t>
+      </w:r>
+      <w:r>
+        <w:rPr>
+          <w:rFonts w:ascii="Arial" w:hAnsi="Arial" w:cs="Arial"/>
+          <w:sz w:val="24"/>
+          <w:szCs w:val="24"/>
+        </w:rPr>
+        <w:t xml:space="preserve"> are done in </w:t>
+      </w:r>
+      <w:r>
+        <w:rPr>
+          <w:rFonts w:ascii="Arial" w:hAnsi="Arial" w:cs="Arial"/>
+          <w:sz w:val="24"/>
+          <w:szCs w:val="24"/>
+        </w:rPr>
+        <w:t xml:space="preserve"> Bootstrap HTML/CSS/JavaScript are implemented in developing the dynamic</w:t>
+      </w:r>
+      <w:r>
+        <w:rPr>
+          <w:rFonts w:ascii="Arial" w:hAnsi="Arial" w:cs="Arial"/>
+          <w:sz w:val="24"/>
+          <w:szCs w:val="24"/>
+        </w:rPr>
+        <w:t xml:space="preserve"> </w:t>
+      </w:r>
+      <w:r>
+        <w:rPr>
+          <w:rFonts w:ascii="Arial" w:hAnsi="Arial" w:cs="Arial"/>
+          <w:sz w:val="24"/>
+          <w:szCs w:val="24"/>
+        </w:rPr>
+        <w:t>applications which are responsive and attractive.</w:t>
+      </w:r>
+      <w:r>
+        <w:rPr>
+          <w:rFonts w:ascii="Arial" w:hAnsi="Arial" w:cs="Arial"/>
+          <w:sz w:val="24"/>
+          <w:szCs w:val="24"/>
+        </w:rPr>
+        <w:t xml:space="preserve"> </w:t>
+      </w:r>
+      <w:r>
+        <w:rPr>
+          <w:rFonts w:ascii="Arial" w:hAnsi="Arial" w:cs="Arial"/>
+          <w:sz w:val="24"/>
+          <w:szCs w:val="24"/>
+        </w:rPr>
+        <w:t>Responsive design are done for Mobile and Tabs.</w:t>
+      </w:r>
+    </w:p>
+    <w:p>
+      <w:pPr>
+        <w:rPr>
+          <w:rFonts w:ascii="Arial" w:hAnsi="Arial" w:cs="Arial"/>
+          <w:sz w:val="24"/>
+          <w:szCs w:val="24"/>
+        </w:rPr>
+      </w:pPr>
+      <w:r>
+        <w:rPr>
+          <w:rFonts w:ascii="Arial" w:hAnsi="Arial" w:cs="Arial"/>
+          <w:sz w:val="24"/>
+          <w:szCs w:val="24"/>
+        </w:rPr>
+        <w:t xml:space="preserve">• Involved in implementation of </w:t>
+      </w:r>
+      <w:proofErr w:type="spellStart"/>
+      <w:r>
+        <w:rPr>
+          <w:rFonts w:ascii="Arial" w:hAnsi="Arial" w:cs="Arial"/>
+          <w:sz w:val="24"/>
+          <w:szCs w:val="24"/>
+        </w:rPr>
+        <w:t>RESTful</w:t>
+      </w:r>
+      <w:proofErr w:type="spellEnd"/>
+      <w:r>
+        <w:rPr>
+          <w:rFonts w:ascii="Arial" w:hAnsi="Arial" w:cs="Arial"/>
+          <w:sz w:val="24"/>
+          <w:szCs w:val="24"/>
+        </w:rPr>
+        <w:t xml:space="preserve"> web service APIs using AJAX calls and JSON as data exchanging tool.</w:t>
       </w:r>
     </w:p>
     <w:p>
@@ -693,41 +1337,81 @@
           <w:szCs w:val="24"/>
         </w:rPr>
         <w:lastRenderedPageBreak/>
-        <w:t>Worked efficiently with big team of front-end developers as well as individually on the projects.</w:t>
-      </w:r>
-    </w:p>
-    <w:p>
-      <w:pPr>
-        <w:rPr>
-          <w:rFonts w:ascii="Arial" w:hAnsi="Arial" w:cs="Arial"/>
-          <w:sz w:val="24"/>
-          <w:szCs w:val="24"/>
-        </w:rPr>
-      </w:pPr>
-      <w:r>
-        <w:rPr>
-          <w:rFonts w:ascii="Arial" w:hAnsi="Arial" w:cs="Arial"/>
-          <w:sz w:val="24"/>
-          <w:szCs w:val="24"/>
-        </w:rPr>
-        <w:t>Have worked on the projects on offshore – onshore environments.</w:t>
-      </w:r>
-    </w:p>
-    <w:p>
-      <w:pPr>
-        <w:rPr>
-          <w:rFonts w:ascii="Arial" w:hAnsi="Arial" w:cs="Arial"/>
-          <w:sz w:val="24"/>
-          <w:szCs w:val="24"/>
-        </w:rPr>
-      </w:pPr>
-      <w:r>
-        <w:rPr>
-          <w:rFonts w:ascii="Arial" w:hAnsi="Arial" w:cs="Arial"/>
-          <w:sz w:val="24"/>
-          <w:szCs w:val="24"/>
-        </w:rPr>
-        <w:t>Managed and handled critical Post Implementation Issues in efficient and timely manner.</w:t>
+        <w:t>• Worked with the QA team in fixing the bugs, checking cross browser compatibility along with the onsite</w:t>
+      </w:r>
+      <w:r>
+        <w:rPr>
+          <w:rFonts w:ascii="Arial" w:hAnsi="Arial" w:cs="Arial"/>
+          <w:sz w:val="24"/>
+          <w:szCs w:val="24"/>
+        </w:rPr>
+        <w:t xml:space="preserve"> </w:t>
+      </w:r>
+      <w:r>
+        <w:rPr>
+          <w:rFonts w:ascii="Arial" w:hAnsi="Arial" w:cs="Arial"/>
+          <w:sz w:val="24"/>
+          <w:szCs w:val="24"/>
+        </w:rPr>
+        <w:t>offshore testing model.</w:t>
+      </w:r>
+    </w:p>
+    <w:p>
+      <w:pPr>
+        <w:rPr>
+          <w:rFonts w:ascii="Arial" w:hAnsi="Arial" w:cs="Arial"/>
+          <w:sz w:val="24"/>
+          <w:szCs w:val="24"/>
+        </w:rPr>
+      </w:pPr>
+      <w:r>
+        <w:rPr>
+          <w:rFonts w:ascii="Arial" w:hAnsi="Arial" w:cs="Arial"/>
+          <w:sz w:val="24"/>
+          <w:szCs w:val="24"/>
+        </w:rPr>
+        <w:t xml:space="preserve">• </w:t>
+      </w:r>
+      <w:r>
+        <w:rPr>
+          <w:rFonts w:ascii="Arial" w:hAnsi="Arial" w:cs="Arial"/>
+          <w:sz w:val="24"/>
+          <w:szCs w:val="24"/>
+        </w:rPr>
+        <w:t>Applied  the  knowledge  of  debugging  the  HTML  and  JavaScript  codes  using  Firebug  in  Firefox  and  JS</w:t>
+      </w:r>
+      <w:r>
+        <w:rPr>
+          <w:rFonts w:ascii="Arial" w:hAnsi="Arial" w:cs="Arial"/>
+          <w:sz w:val="24"/>
+          <w:szCs w:val="24"/>
+        </w:rPr>
+        <w:t xml:space="preserve"> </w:t>
+      </w:r>
+      <w:r>
+        <w:rPr>
+          <w:rFonts w:ascii="Arial" w:hAnsi="Arial" w:cs="Arial"/>
+          <w:sz w:val="24"/>
+          <w:szCs w:val="24"/>
+        </w:rPr>
+        <w:t>debugger in the Google Chrome Browsers.</w:t>
+      </w:r>
+    </w:p>
+    <w:p>
+      <w:pPr>
+        <w:rPr>
+          <w:rFonts w:ascii="Arial" w:hAnsi="Arial" w:cs="Arial"/>
+          <w:sz w:val="24"/>
+          <w:szCs w:val="24"/>
+        </w:rPr>
+      </w:pPr>
+      <w:r>
+        <w:rPr>
+          <w:rFonts w:ascii="Arial" w:hAnsi="Arial" w:cs="Arial"/>
+          <w:sz w:val="24"/>
+          <w:szCs w:val="24"/>
+        </w:rPr>
+        <w:t>• Application code is developed by considering the Americans with Disabilities Act(ADA) standards.</w:t>
       </w:r>
     </w:p>
     <w:p>
@@ -755,73 +1439,89 @@
           <w:szCs w:val="24"/>
         </w:rPr>
       </w:pPr>
-      <w:r>
-        <w:rPr>
-          <w:rFonts w:ascii="Arial" w:hAnsi="Arial" w:cs="Arial"/>
-          <w:sz w:val="24"/>
-          <w:szCs w:val="24"/>
-        </w:rPr>
-        <w:t xml:space="preserve"> Adaptive to emerging applications and technologies, quick learner, excellent communicator and good team member.</w:t>
-      </w:r>
-    </w:p>
-    <w:p>
-      <w:pPr>
-        <w:rPr>
-          <w:rFonts w:ascii="Arial" w:hAnsi="Arial" w:cs="Arial"/>
-          <w:sz w:val="24"/>
-          <w:szCs w:val="24"/>
-        </w:rPr>
-      </w:pPr>
-      <w:r>
-        <w:rPr>
-          <w:rFonts w:ascii="Arial" w:hAnsi="Arial" w:cs="Arial"/>
-          <w:sz w:val="24"/>
-          <w:szCs w:val="24"/>
-        </w:rPr>
-        <w:t xml:space="preserve">Have worked on the project on PHP with front end and using MYSQL server for a </w:t>
-      </w:r>
-      <w:r>
-        <w:rPr>
-          <w:rFonts w:ascii="Arial" w:hAnsi="Arial" w:cs="Arial"/>
-          <w:sz w:val="24"/>
-          <w:szCs w:val="24"/>
-        </w:rPr>
-        <w:t>backend. Working on validation , connection with database.</w:t>
-      </w:r>
-    </w:p>
-    <w:p>
-      <w:pPr>
-        <w:rPr>
-          <w:rFonts w:ascii="Arial" w:hAnsi="Arial" w:cs="Arial"/>
-          <w:sz w:val="24"/>
-          <w:szCs w:val="24"/>
-        </w:rPr>
-      </w:pPr>
-      <w:r>
-        <w:rPr>
-          <w:rFonts w:ascii="Arial" w:hAnsi="Arial" w:cs="Arial"/>
-          <w:sz w:val="24"/>
-          <w:szCs w:val="24"/>
-        </w:rPr>
-        <w:t xml:space="preserve">Have worked on the project  on </w:t>
+    </w:p>
+    <w:p>
+      <w:pPr>
+        <w:rPr>
+          <w:rFonts w:ascii="Arial" w:hAnsi="Arial" w:cs="Arial"/>
+          <w:b/>
+          <w:sz w:val="28"/>
+          <w:szCs w:val="28"/>
+        </w:rPr>
+      </w:pPr>
+      <w:r>
+        <w:rPr>
+          <w:rFonts w:ascii="Arial" w:hAnsi="Arial" w:cs="Arial"/>
+          <w:b/>
+          <w:sz w:val="28"/>
+          <w:szCs w:val="28"/>
+        </w:rPr>
+        <w:t>UI Developer</w:t>
+      </w:r>
+    </w:p>
+    <w:p>
+      <w:pPr>
+        <w:rPr>
+          <w:rFonts w:ascii="Arial" w:hAnsi="Arial" w:cs="Arial"/>
+          <w:b/>
+          <w:sz w:val="28"/>
+          <w:szCs w:val="28"/>
+        </w:rPr>
+      </w:pPr>
+      <w:r>
+        <w:rPr>
+          <w:rFonts w:ascii="Arial" w:hAnsi="Arial" w:cs="Arial"/>
+          <w:b/>
+          <w:sz w:val="28"/>
+          <w:szCs w:val="28"/>
+        </w:rPr>
+        <w:t>Project Description</w:t>
+      </w:r>
+      <w:r>
+        <w:rPr>
+          <w:rFonts w:ascii="Arial" w:hAnsi="Arial" w:cs="Arial"/>
+          <w:b/>
+          <w:sz w:val="28"/>
+          <w:szCs w:val="28"/>
+        </w:rPr>
+        <w:t>(</w:t>
       </w:r>
       <w:proofErr w:type="spellStart"/>
       <w:r>
         <w:rPr>
           <w:rFonts w:ascii="Arial" w:hAnsi="Arial" w:cs="Arial"/>
-          <w:sz w:val="24"/>
-          <w:szCs w:val="24"/>
-        </w:rPr>
-        <w:t>Andriod</w:t>
+          <w:b/>
+          <w:sz w:val="28"/>
+          <w:szCs w:val="28"/>
+        </w:rPr>
+        <w:t>bollywood</w:t>
       </w:r>
       <w:proofErr w:type="spellEnd"/>
       <w:r>
         <w:rPr>
           <w:rFonts w:ascii="Arial" w:hAnsi="Arial" w:cs="Arial"/>
-          <w:sz w:val="24"/>
-          <w:szCs w:val="24"/>
-        </w:rPr>
-        <w:t xml:space="preserve"> application with </w:t>
+          <w:b/>
+          <w:sz w:val="28"/>
+          <w:szCs w:val="28"/>
+        </w:rPr>
+        <w:t>)</w:t>
+      </w:r>
+    </w:p>
+    <w:p>
+      <w:pPr>
+        <w:rPr>
+          <w:rFonts w:ascii="Arial" w:hAnsi="Arial" w:cs="Arial"/>
+          <w:sz w:val="24"/>
+          <w:szCs w:val="24"/>
+        </w:rPr>
+      </w:pPr>
+      <w:r>
+        <w:rPr>
+          <w:rFonts w:ascii="Arial" w:hAnsi="Arial" w:cs="Arial"/>
+          <w:sz w:val="24"/>
+          <w:szCs w:val="24"/>
+        </w:rPr>
+        <w:t xml:space="preserve">Working with a framework using  </w:t>
       </w:r>
       <w:proofErr w:type="spellStart"/>
       <w:r>
@@ -830,7 +1530,7 @@
           <w:sz w:val="24"/>
           <w:szCs w:val="24"/>
         </w:rPr>
-        <w:t>google</w:t>
+        <w:t>Axure</w:t>
       </w:r>
       <w:proofErr w:type="spellEnd"/>
       <w:r>
@@ -839,7 +1539,259 @@
           <w:sz w:val="24"/>
           <w:szCs w:val="24"/>
         </w:rPr>
-        <w:t xml:space="preserve"> map and tracking hash function.</w:t>
+        <w:t xml:space="preserve"> to show the project flow. </w:t>
+      </w:r>
+    </w:p>
+    <w:p>
+      <w:pPr>
+        <w:rPr>
+          <w:rFonts w:ascii="Arial" w:hAnsi="Arial" w:cs="Arial"/>
+          <w:sz w:val="24"/>
+          <w:szCs w:val="24"/>
+        </w:rPr>
+      </w:pPr>
+      <w:r>
+        <w:rPr>
+          <w:rFonts w:ascii="Arial" w:hAnsi="Arial" w:cs="Arial"/>
+          <w:sz w:val="24"/>
+          <w:szCs w:val="24"/>
+        </w:rPr>
+        <w:t>Working with</w:t>
+      </w:r>
+      <w:r>
+        <w:rPr>
+          <w:rFonts w:ascii="Arial" w:hAnsi="Arial" w:cs="Arial"/>
+          <w:sz w:val="24"/>
+          <w:szCs w:val="24"/>
+        </w:rPr>
+        <w:t xml:space="preserve"> </w:t>
+      </w:r>
+      <w:r>
+        <w:rPr>
+          <w:rFonts w:ascii="Arial" w:hAnsi="Arial" w:cs="Arial"/>
+          <w:sz w:val="24"/>
+          <w:szCs w:val="24"/>
+        </w:rPr>
+        <w:t xml:space="preserve">project on </w:t>
+      </w:r>
+      <w:r>
+        <w:rPr>
+          <w:rFonts w:ascii="Arial" w:hAnsi="Arial" w:cs="Arial"/>
+          <w:sz w:val="24"/>
+          <w:szCs w:val="24"/>
+        </w:rPr>
+        <w:t xml:space="preserve"> Hollywood and </w:t>
+      </w:r>
+      <w:proofErr w:type="spellStart"/>
+      <w:r>
+        <w:rPr>
+          <w:rFonts w:ascii="Arial" w:hAnsi="Arial" w:cs="Arial"/>
+          <w:sz w:val="24"/>
+          <w:szCs w:val="24"/>
+        </w:rPr>
+        <w:t>Bollywood</w:t>
+      </w:r>
+      <w:proofErr w:type="spellEnd"/>
+      <w:r>
+        <w:rPr>
+          <w:rFonts w:ascii="Arial" w:hAnsi="Arial" w:cs="Arial"/>
+          <w:sz w:val="24"/>
+          <w:szCs w:val="24"/>
+        </w:rPr>
+        <w:t xml:space="preserve"> director to have their all kind of</w:t>
+      </w:r>
+      <w:r>
+        <w:rPr>
+          <w:rFonts w:ascii="Arial" w:hAnsi="Arial" w:cs="Arial"/>
+          <w:sz w:val="24"/>
+          <w:szCs w:val="24"/>
+        </w:rPr>
+        <w:t xml:space="preserve"> </w:t>
+      </w:r>
+      <w:r>
+        <w:rPr>
+          <w:rFonts w:ascii="Arial" w:hAnsi="Arial" w:cs="Arial"/>
+          <w:sz w:val="24"/>
+          <w:szCs w:val="24"/>
+        </w:rPr>
+        <w:t>record and can setup there show any time.</w:t>
+      </w:r>
+    </w:p>
+    <w:p>
+      <w:pPr>
+        <w:rPr>
+          <w:rFonts w:ascii="Arial" w:hAnsi="Arial" w:cs="Arial"/>
+          <w:sz w:val="24"/>
+          <w:szCs w:val="24"/>
+        </w:rPr>
+      </w:pPr>
+      <w:r>
+        <w:rPr>
+          <w:rFonts w:ascii="Arial" w:hAnsi="Arial" w:cs="Arial"/>
+          <w:sz w:val="24"/>
+          <w:szCs w:val="24"/>
+        </w:rPr>
+        <w:t xml:space="preserve">Designing software in azure clarifying with clients and </w:t>
+      </w:r>
+      <w:proofErr w:type="spellStart"/>
+      <w:r>
+        <w:rPr>
+          <w:rFonts w:ascii="Arial" w:hAnsi="Arial" w:cs="Arial"/>
+          <w:sz w:val="24"/>
+          <w:szCs w:val="24"/>
+        </w:rPr>
+        <w:t>developers.Prepared</w:t>
+      </w:r>
+      <w:proofErr w:type="spellEnd"/>
+      <w:r>
+        <w:rPr>
+          <w:rFonts w:ascii="Arial" w:hAnsi="Arial" w:cs="Arial"/>
+          <w:sz w:val="24"/>
+          <w:szCs w:val="24"/>
+        </w:rPr>
+        <w:t xml:space="preserve"> Application with map tracking and SMS abilities to help people </w:t>
+      </w:r>
+      <w:r>
+        <w:rPr>
+          <w:rFonts w:ascii="Arial" w:hAnsi="Arial" w:cs="Arial"/>
+          <w:sz w:val="24"/>
+          <w:szCs w:val="24"/>
+        </w:rPr>
+        <w:t>communicate</w:t>
+      </w:r>
+      <w:r>
+        <w:rPr>
+          <w:rFonts w:ascii="Arial" w:hAnsi="Arial" w:cs="Arial"/>
+          <w:sz w:val="24"/>
+          <w:szCs w:val="24"/>
+        </w:rPr>
+        <w:t>.</w:t>
+      </w:r>
+      <w:r>
+        <w:rPr>
+          <w:rFonts w:ascii="Arial" w:hAnsi="Arial" w:cs="Arial"/>
+          <w:sz w:val="24"/>
+          <w:szCs w:val="24"/>
+        </w:rPr>
+        <w:t xml:space="preserve"> </w:t>
+      </w:r>
+      <w:r>
+        <w:rPr>
+          <w:rFonts w:ascii="Arial" w:hAnsi="Arial" w:cs="Arial"/>
+          <w:sz w:val="24"/>
+          <w:szCs w:val="24"/>
+        </w:rPr>
+        <w:t>Design</w:t>
+      </w:r>
+      <w:r>
+        <w:rPr>
+          <w:rFonts w:ascii="Arial" w:hAnsi="Arial" w:cs="Arial"/>
+          <w:sz w:val="24"/>
+          <w:szCs w:val="24"/>
+        </w:rPr>
+        <w:t xml:space="preserve"> the SDLC,</w:t>
+      </w:r>
+      <w:r>
+        <w:rPr>
+          <w:rFonts w:ascii="Arial" w:hAnsi="Arial" w:cs="Arial"/>
+          <w:sz w:val="24"/>
+          <w:szCs w:val="24"/>
+        </w:rPr>
+        <w:t xml:space="preserve"> Working with Database </w:t>
+      </w:r>
+      <w:proofErr w:type="spellStart"/>
+      <w:r>
+        <w:rPr>
+          <w:rFonts w:ascii="Arial" w:hAnsi="Arial" w:cs="Arial"/>
+          <w:sz w:val="24"/>
+          <w:szCs w:val="24"/>
+        </w:rPr>
+        <w:t>SQLite</w:t>
+      </w:r>
+      <w:proofErr w:type="spellEnd"/>
+      <w:r>
+        <w:rPr>
+          <w:rFonts w:ascii="Arial" w:hAnsi="Arial" w:cs="Arial"/>
+          <w:sz w:val="24"/>
+          <w:szCs w:val="24"/>
+        </w:rPr>
+        <w:t>.</w:t>
+      </w:r>
+      <w:r>
+        <w:rPr>
+          <w:rFonts w:ascii="Arial" w:hAnsi="Arial" w:cs="Arial"/>
+          <w:sz w:val="24"/>
+          <w:szCs w:val="24"/>
+        </w:rPr>
+        <w:t xml:space="preserve"> </w:t>
+      </w:r>
+      <w:r>
+        <w:rPr>
+          <w:rFonts w:ascii="Arial" w:hAnsi="Arial" w:cs="Arial"/>
+          <w:sz w:val="24"/>
+          <w:szCs w:val="24"/>
+        </w:rPr>
+        <w:t xml:space="preserve">Developed for Android with use of </w:t>
+      </w:r>
+      <w:proofErr w:type="spellStart"/>
+      <w:r>
+        <w:rPr>
+          <w:rFonts w:ascii="Arial" w:hAnsi="Arial" w:cs="Arial"/>
+          <w:sz w:val="24"/>
+          <w:szCs w:val="24"/>
+        </w:rPr>
+        <w:t>SQLite</w:t>
+      </w:r>
+      <w:proofErr w:type="spellEnd"/>
+      <w:r>
+        <w:rPr>
+          <w:rFonts w:ascii="Arial" w:hAnsi="Arial" w:cs="Arial"/>
+          <w:sz w:val="24"/>
+          <w:szCs w:val="24"/>
+        </w:rPr>
+        <w:t xml:space="preserve"> and </w:t>
+      </w:r>
+      <w:proofErr w:type="spellStart"/>
+      <w:r>
+        <w:rPr>
+          <w:rFonts w:ascii="Arial" w:hAnsi="Arial" w:cs="Arial"/>
+          <w:sz w:val="24"/>
+          <w:szCs w:val="24"/>
+        </w:rPr>
+        <w:t>Eclipse</w:t>
+      </w:r>
+      <w:r>
+        <w:rPr>
+          <w:rFonts w:ascii="Arial" w:hAnsi="Arial" w:cs="Arial"/>
+          <w:sz w:val="24"/>
+          <w:szCs w:val="24"/>
+        </w:rPr>
+        <w:t>.Google</w:t>
+      </w:r>
+      <w:proofErr w:type="spellEnd"/>
+      <w:r>
+        <w:rPr>
+          <w:rFonts w:ascii="Arial" w:hAnsi="Arial" w:cs="Arial"/>
+          <w:sz w:val="24"/>
+          <w:szCs w:val="24"/>
+        </w:rPr>
+        <w:t xml:space="preserve"> map navigation to show</w:t>
+      </w:r>
+      <w:r>
+        <w:rPr>
+          <w:rFonts w:ascii="Arial" w:hAnsi="Arial" w:cs="Arial"/>
+          <w:sz w:val="24"/>
+          <w:szCs w:val="24"/>
+        </w:rPr>
+        <w:t xml:space="preserve"> the route. </w:t>
+      </w:r>
+      <w:r>
+        <w:rPr>
+          <w:rFonts w:ascii="Arial" w:hAnsi="Arial" w:cs="Arial"/>
+          <w:sz w:val="24"/>
+          <w:szCs w:val="24"/>
+        </w:rPr>
+        <w:t xml:space="preserve"> </w:t>
       </w:r>
     </w:p>
     <w:p>
@@ -858,20 +1810,57 @@
           <w:sz w:val="24"/>
           <w:szCs w:val="24"/>
         </w:rPr>
-        <w:t>Front End UI Developer</w:t>
-      </w:r>
-    </w:p>
-    <w:p>
-      <w:pPr>
-        <w:rPr>
-          <w:rFonts w:ascii="Arial" w:hAnsi="Arial" w:cs="Arial"/>
-          <w:sz w:val="24"/>
-          <w:szCs w:val="24"/>
-        </w:rPr>
-      </w:pPr>
-      <w:r>
-        <w:rPr>
-          <w:rFonts w:ascii="Arial" w:hAnsi="Arial" w:cs="Arial"/>
+        <w:softHyphen/>
+      </w:r>
+      <w:r>
+        <w:rPr>
+          <w:rFonts w:ascii="Arial" w:hAnsi="Arial" w:cs="Arial"/>
+          <w:b/>
+          <w:sz w:val="24"/>
+          <w:szCs w:val="24"/>
+        </w:rPr>
+        <w:softHyphen/>
+      </w:r>
+      <w:r>
+        <w:rPr>
+          <w:rFonts w:ascii="Arial" w:hAnsi="Arial" w:cs="Arial"/>
+          <w:b/>
+          <w:sz w:val="24"/>
+          <w:szCs w:val="24"/>
+        </w:rPr>
+        <w:softHyphen/>
+      </w:r>
+      <w:r>
+        <w:rPr>
+          <w:rFonts w:ascii="Arial" w:hAnsi="Arial" w:cs="Arial"/>
+          <w:b/>
+          <w:sz w:val="24"/>
+          <w:szCs w:val="24"/>
+        </w:rPr>
+        <w:softHyphen/>
+      </w:r>
+      <w:r>
+        <w:rPr>
+          <w:rFonts w:ascii="Arial" w:hAnsi="Arial" w:cs="Arial"/>
+          <w:b/>
+          <w:sz w:val="24"/>
+          <w:szCs w:val="24"/>
+        </w:rPr>
+        <w:softHyphen/>
+      </w:r>
+      <w:r>
+        <w:rPr>
+          <w:rFonts w:ascii="Arial" w:hAnsi="Arial" w:cs="Arial"/>
+          <w:b/>
+          <w:sz w:val="24"/>
+          <w:szCs w:val="24"/>
+        </w:rPr>
+        <w:softHyphen/>
+      </w:r>
+      <w:r>
+        <w:rPr>
+          <w:rFonts w:ascii="Arial" w:hAnsi="Arial" w:cs="Arial"/>
+          <w:b/>
           <w:sz w:val="24"/>
           <w:szCs w:val="24"/>
         </w:rPr>
@@ -882,26 +1871,11 @@
       <w:pPr>
         <w:rPr>
           <w:rFonts w:ascii="Arial" w:hAnsi="Arial" w:cs="Arial"/>
-          <w:sz w:val="24"/>
-          <w:szCs w:val="24"/>
-        </w:rPr>
-      </w:pPr>
-      <w:r>
-        <w:rPr>
-          <w:rFonts w:ascii="Arial" w:hAnsi="Arial" w:cs="Arial"/>
-          <w:sz w:val="24"/>
-          <w:szCs w:val="24"/>
-        </w:rPr>
-        <w:t>• Developed the websites with the integrated knowledge of the web techn</w:t>
-      </w:r>
-      <w:r>
-        <w:rPr>
-          <w:rFonts w:ascii="Arial" w:hAnsi="Arial" w:cs="Arial"/>
-          <w:sz w:val="24"/>
-          <w:szCs w:val="24"/>
-        </w:rPr>
-        <w:t xml:space="preserve">ologies HTML5, CSS3, JavaScript, </w:t>
-      </w:r>
+          <w:b/>
+          <w:sz w:val="24"/>
+          <w:szCs w:val="24"/>
+        </w:rPr>
+      </w:pPr>
       <w:proofErr w:type="spellStart"/>
       <w:r>
         <w:rPr>
@@ -909,6 +1883,90 @@
           <w:sz w:val="24"/>
           <w:szCs w:val="24"/>
         </w:rPr>
+        <w:t>Analysing</w:t>
+      </w:r>
+      <w:proofErr w:type="spellEnd"/>
+      <w:r>
+        <w:rPr>
+          <w:rFonts w:ascii="Arial" w:hAnsi="Arial" w:cs="Arial"/>
+          <w:sz w:val="24"/>
+          <w:szCs w:val="24"/>
+        </w:rPr>
+        <w:t xml:space="preserve"> the new UI requirements based on Business Requirement Document(BRD) and understanding</w:t>
+      </w:r>
+      <w:r>
+        <w:rPr>
+          <w:rFonts w:ascii="Arial" w:hAnsi="Arial" w:cs="Arial"/>
+          <w:sz w:val="24"/>
+          <w:szCs w:val="24"/>
+        </w:rPr>
+        <w:t>. T</w:t>
+      </w:r>
+      <w:r>
+        <w:rPr>
+          <w:rFonts w:ascii="Arial" w:hAnsi="Arial" w:cs="Arial"/>
+          <w:sz w:val="24"/>
+          <w:szCs w:val="24"/>
+        </w:rPr>
+        <w:t>he complete requirements before designing phase using HTML, Cascading style sheet(CSS)</w:t>
+      </w:r>
+      <w:r>
+        <w:rPr>
+          <w:rFonts w:ascii="Arial" w:hAnsi="Arial" w:cs="Arial"/>
+          <w:sz w:val="24"/>
+          <w:szCs w:val="24"/>
+        </w:rPr>
+        <w:t>.</w:t>
+      </w:r>
+    </w:p>
+    <w:p>
+      <w:pPr>
+        <w:rPr>
+          <w:rFonts w:ascii="Arial" w:hAnsi="Arial" w:cs="Arial"/>
+          <w:sz w:val="24"/>
+          <w:szCs w:val="24"/>
+        </w:rPr>
+      </w:pPr>
+      <w:r>
+        <w:rPr>
+          <w:rFonts w:ascii="Arial" w:hAnsi="Arial" w:cs="Arial"/>
+          <w:sz w:val="24"/>
+          <w:szCs w:val="24"/>
+        </w:rPr>
+        <w:t>• Designed the front-end applications, user interactive (UI) web pages using web technologies like HTML and</w:t>
+      </w:r>
+      <w:r>
+        <w:rPr>
+          <w:rFonts w:ascii="Arial" w:hAnsi="Arial" w:cs="Arial"/>
+          <w:sz w:val="24"/>
+          <w:szCs w:val="24"/>
+        </w:rPr>
+        <w:t xml:space="preserve"> CSS.</w:t>
+      </w:r>
+    </w:p>
+    <w:p>
+      <w:pPr>
+        <w:rPr>
+          <w:rFonts w:ascii="Arial" w:hAnsi="Arial" w:cs="Arial"/>
+          <w:sz w:val="24"/>
+          <w:szCs w:val="24"/>
+        </w:rPr>
+      </w:pPr>
+      <w:r>
+        <w:rPr>
+          <w:rFonts w:ascii="Arial" w:hAnsi="Arial" w:cs="Arial"/>
+          <w:sz w:val="24"/>
+          <w:szCs w:val="24"/>
+        </w:rPr>
+        <w:t xml:space="preserve">• Front-end GUI development using browser friendly AJAX, CSS, </w:t>
+      </w:r>
+      <w:proofErr w:type="spellStart"/>
+      <w:r>
+        <w:rPr>
+          <w:rFonts w:ascii="Arial" w:hAnsi="Arial" w:cs="Arial"/>
+          <w:sz w:val="24"/>
+          <w:szCs w:val="24"/>
+        </w:rPr>
         <w:t>JQuery</w:t>
       </w:r>
       <w:proofErr w:type="spellEnd"/>
@@ -927,7 +1985,7 @@
           <w:sz w:val="24"/>
           <w:szCs w:val="24"/>
         </w:rPr>
-        <w:t>JQuery</w:t>
+        <w:t>Javascript</w:t>
       </w:r>
       <w:proofErr w:type="spellEnd"/>
       <w:r>
@@ -936,208 +1994,6 @@
           <w:sz w:val="24"/>
           <w:szCs w:val="24"/>
         </w:rPr>
-        <w:t xml:space="preserve"> UI,</w:t>
-      </w:r>
-      <w:r>
-        <w:rPr>
-          <w:rFonts w:ascii="Arial" w:hAnsi="Arial" w:cs="Arial"/>
-          <w:sz w:val="24"/>
-          <w:szCs w:val="24"/>
-        </w:rPr>
-        <w:t xml:space="preserve">AJAX, JSON, </w:t>
-      </w:r>
-      <w:proofErr w:type="spellStart"/>
-      <w:r>
-        <w:rPr>
-          <w:rFonts w:ascii="Arial" w:hAnsi="Arial" w:cs="Arial"/>
-          <w:sz w:val="24"/>
-          <w:szCs w:val="24"/>
-        </w:rPr>
-        <w:t>Angular</w:t>
-      </w:r>
-      <w:r>
-        <w:rPr>
-          <w:rFonts w:ascii="Arial" w:hAnsi="Arial" w:cs="Arial"/>
-          <w:sz w:val="24"/>
-          <w:szCs w:val="24"/>
-        </w:rPr>
-        <w:t>JS</w:t>
-      </w:r>
-      <w:proofErr w:type="spellEnd"/>
-      <w:r>
-        <w:rPr>
-          <w:rFonts w:ascii="Arial" w:hAnsi="Arial" w:cs="Arial"/>
-          <w:sz w:val="24"/>
-          <w:szCs w:val="24"/>
-        </w:rPr>
-        <w:t xml:space="preserve"> and Bootstrap.</w:t>
-      </w:r>
-    </w:p>
-    <w:p>
-      <w:pPr>
-        <w:rPr>
-          <w:rFonts w:ascii="Arial" w:hAnsi="Arial" w:cs="Arial"/>
-          <w:sz w:val="24"/>
-          <w:szCs w:val="24"/>
-        </w:rPr>
-      </w:pPr>
-      <w:r>
-        <w:rPr>
-          <w:rFonts w:ascii="Arial" w:hAnsi="Arial" w:cs="Arial"/>
-          <w:sz w:val="24"/>
-          <w:szCs w:val="24"/>
-        </w:rPr>
-        <w:t>• Implemented disabling automatic playbacks and custom playbacks using HTML 5.</w:t>
-      </w:r>
-    </w:p>
-    <w:p>
-      <w:pPr>
-        <w:rPr>
-          <w:rFonts w:ascii="Arial" w:hAnsi="Arial" w:cs="Arial"/>
-          <w:sz w:val="24"/>
-          <w:szCs w:val="24"/>
-        </w:rPr>
-      </w:pPr>
-      <w:r>
-        <w:rPr>
-          <w:rFonts w:ascii="Arial" w:hAnsi="Arial" w:cs="Arial"/>
-          <w:sz w:val="24"/>
-          <w:szCs w:val="24"/>
-        </w:rPr>
-        <w:t xml:space="preserve">• Developed the web page code with high flexibility using the Document Object </w:t>
-      </w:r>
-      <w:r>
-        <w:rPr>
-          <w:rFonts w:ascii="Arial" w:hAnsi="Arial" w:cs="Arial"/>
-          <w:sz w:val="24"/>
-          <w:szCs w:val="24"/>
-        </w:rPr>
-        <w:t xml:space="preserve">        mo</w:t>
-      </w:r>
-      <w:r>
-        <w:rPr>
-          <w:rFonts w:ascii="Arial" w:hAnsi="Arial" w:cs="Arial"/>
-          <w:sz w:val="24"/>
-          <w:szCs w:val="24"/>
-        </w:rPr>
-        <w:t>del(DOM) i.e., removability</w:t>
-      </w:r>
-      <w:r>
-        <w:rPr>
-          <w:rFonts w:ascii="Arial" w:hAnsi="Arial" w:cs="Arial"/>
-          <w:sz w:val="24"/>
-          <w:szCs w:val="24"/>
-        </w:rPr>
-        <w:t xml:space="preserve"> </w:t>
-      </w:r>
-      <w:r>
-        <w:rPr>
-          <w:rFonts w:ascii="Arial" w:hAnsi="Arial" w:cs="Arial"/>
-          <w:sz w:val="24"/>
-          <w:szCs w:val="24"/>
-        </w:rPr>
-        <w:t>and reinsertion of nodes is made easy.</w:t>
-      </w:r>
-    </w:p>
-    <w:p>
-      <w:pPr>
-        <w:rPr>
-          <w:rFonts w:ascii="Arial" w:hAnsi="Arial" w:cs="Arial"/>
-          <w:sz w:val="24"/>
-          <w:szCs w:val="24"/>
-        </w:rPr>
-      </w:pPr>
-      <w:r>
-        <w:rPr>
-          <w:rFonts w:ascii="Arial" w:hAnsi="Arial" w:cs="Arial"/>
-          <w:sz w:val="24"/>
-          <w:szCs w:val="24"/>
-        </w:rPr>
-        <w:t>• The logical implementations and data presentation work of the client are introduced using Object Oriented</w:t>
-      </w:r>
-      <w:r>
-        <w:rPr>
-          <w:rFonts w:ascii="Arial" w:hAnsi="Arial" w:cs="Arial"/>
-          <w:sz w:val="24"/>
-          <w:szCs w:val="24"/>
-        </w:rPr>
-        <w:t xml:space="preserve"> </w:t>
-      </w:r>
-      <w:r>
-        <w:rPr>
-          <w:rFonts w:ascii="Arial" w:hAnsi="Arial" w:cs="Arial"/>
-          <w:sz w:val="24"/>
-          <w:szCs w:val="24"/>
-        </w:rPr>
-        <w:t xml:space="preserve">JavaScript and </w:t>
-      </w:r>
-      <w:proofErr w:type="spellStart"/>
-      <w:r>
-        <w:rPr>
-          <w:rFonts w:ascii="Arial" w:hAnsi="Arial" w:cs="Arial"/>
-          <w:sz w:val="24"/>
-          <w:szCs w:val="24"/>
-        </w:rPr>
-        <w:t>JQuery</w:t>
-      </w:r>
-      <w:proofErr w:type="spellEnd"/>
-      <w:r>
-        <w:rPr>
-          <w:rFonts w:ascii="Arial" w:hAnsi="Arial" w:cs="Arial"/>
-          <w:sz w:val="24"/>
-          <w:szCs w:val="24"/>
-        </w:rPr>
-        <w:t xml:space="preserve"> libraries.</w:t>
-      </w:r>
-    </w:p>
-    <w:p>
-      <w:pPr>
-        <w:rPr>
-          <w:rFonts w:ascii="Arial" w:hAnsi="Arial" w:cs="Arial"/>
-          <w:sz w:val="24"/>
-          <w:szCs w:val="24"/>
-        </w:rPr>
-      </w:pPr>
-      <w:r>
-        <w:rPr>
-          <w:rFonts w:ascii="Arial" w:hAnsi="Arial" w:cs="Arial"/>
-          <w:sz w:val="24"/>
-          <w:szCs w:val="24"/>
-        </w:rPr>
-        <w:t xml:space="preserve">• Dependencies of the application testing and single page applications(SPA) are </w:t>
-      </w:r>
-      <w:r>
-        <w:rPr>
-          <w:rFonts w:ascii="Arial" w:hAnsi="Arial" w:cs="Arial"/>
-          <w:sz w:val="24"/>
-          <w:szCs w:val="24"/>
-        </w:rPr>
-        <w:t xml:space="preserve">      handled using </w:t>
-      </w:r>
-      <w:proofErr w:type="spellStart"/>
-      <w:r>
-        <w:rPr>
-          <w:rFonts w:ascii="Arial" w:hAnsi="Arial" w:cs="Arial"/>
-          <w:sz w:val="24"/>
-          <w:szCs w:val="24"/>
-        </w:rPr>
-        <w:t>Angular</w:t>
-      </w:r>
-      <w:r>
-        <w:rPr>
-          <w:rFonts w:ascii="Arial" w:hAnsi="Arial" w:cs="Arial"/>
-          <w:sz w:val="24"/>
-          <w:szCs w:val="24"/>
-        </w:rPr>
-        <w:t>JS</w:t>
-      </w:r>
-      <w:proofErr w:type="spellEnd"/>
-      <w:r>
-        <w:rPr>
-          <w:rFonts w:ascii="Arial" w:hAnsi="Arial" w:cs="Arial"/>
-          <w:sz w:val="24"/>
-          <w:szCs w:val="24"/>
-        </w:rPr>
         <w:t>.</w:t>
       </w:r>
     </w:p>
@@ -1155,72 +2011,65 @@
           <w:sz w:val="24"/>
           <w:szCs w:val="24"/>
         </w:rPr>
-        <w:t>• Worked on Model-View-Controller(MVC) Architecture on the client side making use of Angular JS.</w:t>
-      </w:r>
-    </w:p>
-    <w:p>
-      <w:pPr>
-        <w:rPr>
-          <w:rFonts w:ascii="Arial" w:hAnsi="Arial" w:cs="Arial"/>
-          <w:sz w:val="24"/>
-          <w:szCs w:val="24"/>
-        </w:rPr>
-      </w:pPr>
-      <w:r>
-        <w:rPr>
-          <w:rFonts w:ascii="Arial" w:hAnsi="Arial" w:cs="Arial"/>
-          <w:sz w:val="24"/>
-          <w:szCs w:val="24"/>
-        </w:rPr>
-        <w:t>• The application framework</w:t>
-      </w:r>
-      <w:r>
-        <w:rPr>
-          <w:rFonts w:ascii="Arial" w:hAnsi="Arial" w:cs="Arial"/>
-          <w:sz w:val="24"/>
-          <w:szCs w:val="24"/>
-        </w:rPr>
-        <w:t xml:space="preserve"> are done in </w:t>
-      </w:r>
-      <w:r>
-        <w:rPr>
-          <w:rFonts w:ascii="Arial" w:hAnsi="Arial" w:cs="Arial"/>
-          <w:sz w:val="24"/>
-          <w:szCs w:val="24"/>
-        </w:rPr>
-        <w:t xml:space="preserve"> Bootstrap HTML/CSS/JavaScript are implemented in developing the dynamic</w:t>
-      </w:r>
-      <w:r>
-        <w:rPr>
-          <w:rFonts w:ascii="Arial" w:hAnsi="Arial" w:cs="Arial"/>
-          <w:sz w:val="24"/>
-          <w:szCs w:val="24"/>
-        </w:rPr>
-        <w:t xml:space="preserve"> </w:t>
-      </w:r>
-      <w:r>
-        <w:rPr>
-          <w:rFonts w:ascii="Arial" w:hAnsi="Arial" w:cs="Arial"/>
-          <w:sz w:val="24"/>
-          <w:szCs w:val="24"/>
-        </w:rPr>
-        <w:t>applications which are responsive and attractive.</w:t>
-      </w:r>
-      <w:r>
-        <w:rPr>
-          <w:rFonts w:ascii="Arial" w:hAnsi="Arial" w:cs="Arial"/>
-          <w:sz w:val="24"/>
-          <w:szCs w:val="24"/>
-        </w:rPr>
-        <w:t xml:space="preserve"> </w:t>
-      </w:r>
-      <w:r>
-        <w:rPr>
-          <w:rFonts w:ascii="Arial" w:hAnsi="Arial" w:cs="Arial"/>
-          <w:sz w:val="24"/>
-          <w:szCs w:val="24"/>
-        </w:rPr>
-        <w:t>Responsive design are done for Mobile and Tabs.</w:t>
+        <w:t>• Designing and developing at every stage of softwar</w:t>
+      </w:r>
+      <w:r>
+        <w:rPr>
+          <w:rFonts w:ascii="Arial" w:hAnsi="Arial" w:cs="Arial"/>
+          <w:sz w:val="24"/>
+          <w:szCs w:val="24"/>
+        </w:rPr>
+        <w:t>e development lifecycle (SDLC).</w:t>
+      </w:r>
+    </w:p>
+    <w:p>
+      <w:pPr>
+        <w:rPr>
+          <w:rFonts w:ascii="Arial" w:hAnsi="Arial" w:cs="Arial"/>
+          <w:sz w:val="24"/>
+          <w:szCs w:val="24"/>
+        </w:rPr>
+      </w:pPr>
+      <w:r>
+        <w:rPr>
+          <w:rFonts w:ascii="Arial" w:hAnsi="Arial" w:cs="Arial"/>
+          <w:sz w:val="24"/>
+          <w:szCs w:val="24"/>
+        </w:rPr>
+        <w:t>• Presenting initial design ideas to Business</w:t>
+      </w:r>
+    </w:p>
+    <w:p>
+      <w:pPr>
+        <w:rPr>
+          <w:rFonts w:ascii="Arial" w:hAnsi="Arial" w:cs="Arial"/>
+          <w:sz w:val="24"/>
+          <w:szCs w:val="24"/>
+        </w:rPr>
+      </w:pPr>
+      <w:r>
+        <w:rPr>
+          <w:rFonts w:ascii="Arial" w:hAnsi="Arial" w:cs="Arial"/>
+          <w:sz w:val="24"/>
+          <w:szCs w:val="24"/>
+        </w:rPr>
+        <w:t>• Developed non-functional HTML, CSS pages from the mock ups and involved</w:t>
+      </w:r>
+      <w:r>
+        <w:rPr>
+          <w:rFonts w:ascii="Arial" w:hAnsi="Arial" w:cs="Arial"/>
+          <w:sz w:val="24"/>
+          <w:szCs w:val="24"/>
+        </w:rPr>
+        <w:t xml:space="preserve"> in UI review with UI architect </w:t>
+      </w:r>
+      <w:r>
+        <w:rPr>
+          <w:rFonts w:ascii="Arial" w:hAnsi="Arial" w:cs="Arial"/>
+          <w:sz w:val="24"/>
+          <w:szCs w:val="24"/>
+        </w:rPr>
+        <w:t>and Business Units.</w:t>
       </w:r>
     </w:p>
     <w:p>
@@ -1238,437 +2087,74 @@
           <w:szCs w:val="24"/>
         </w:rPr>
         <w:lastRenderedPageBreak/>
-        <w:t xml:space="preserve">• Involved in implementation of </w:t>
-      </w:r>
-      <w:proofErr w:type="spellStart"/>
-      <w:r>
-        <w:rPr>
-          <w:rFonts w:ascii="Arial" w:hAnsi="Arial" w:cs="Arial"/>
-          <w:sz w:val="24"/>
-          <w:szCs w:val="24"/>
-        </w:rPr>
-        <w:t>RESTful</w:t>
-      </w:r>
-      <w:proofErr w:type="spellEnd"/>
-      <w:r>
-        <w:rPr>
-          <w:rFonts w:ascii="Arial" w:hAnsi="Arial" w:cs="Arial"/>
-          <w:sz w:val="24"/>
-          <w:szCs w:val="24"/>
-        </w:rPr>
-        <w:t xml:space="preserve"> web service APIs using AJAX calls and JSON as data exchanging tool.</w:t>
-      </w:r>
-    </w:p>
-    <w:p>
-      <w:pPr>
-        <w:rPr>
-          <w:rFonts w:ascii="Arial" w:hAnsi="Arial" w:cs="Arial"/>
-          <w:sz w:val="24"/>
-          <w:szCs w:val="24"/>
-        </w:rPr>
-      </w:pPr>
-      <w:r>
-        <w:rPr>
-          <w:rFonts w:ascii="Arial" w:hAnsi="Arial" w:cs="Arial"/>
-          <w:sz w:val="24"/>
-          <w:szCs w:val="24"/>
-        </w:rPr>
-        <w:t>• Worked with the QA team in fixing the bugs, checking cross browser compatibility along with the onsite</w:t>
-      </w:r>
-      <w:r>
-        <w:rPr>
-          <w:rFonts w:ascii="Arial" w:hAnsi="Arial" w:cs="Arial"/>
-          <w:sz w:val="24"/>
-          <w:szCs w:val="24"/>
-        </w:rPr>
-        <w:t xml:space="preserve"> </w:t>
-      </w:r>
-      <w:r>
-        <w:rPr>
-          <w:rFonts w:ascii="Arial" w:hAnsi="Arial" w:cs="Arial"/>
-          <w:sz w:val="24"/>
-          <w:szCs w:val="24"/>
-        </w:rPr>
-        <w:t>offshore testing model.</w:t>
-      </w:r>
-    </w:p>
-    <w:p>
-      <w:pPr>
-        <w:rPr>
-          <w:rFonts w:ascii="Arial" w:hAnsi="Arial" w:cs="Arial"/>
-          <w:sz w:val="24"/>
-          <w:szCs w:val="24"/>
-        </w:rPr>
-      </w:pPr>
-      <w:r>
-        <w:rPr>
-          <w:rFonts w:ascii="Arial" w:hAnsi="Arial" w:cs="Arial"/>
-          <w:sz w:val="24"/>
-          <w:szCs w:val="24"/>
-        </w:rPr>
-        <w:t xml:space="preserve">• </w:t>
-      </w:r>
-      <w:r>
-        <w:rPr>
-          <w:rFonts w:ascii="Arial" w:hAnsi="Arial" w:cs="Arial"/>
-          <w:sz w:val="24"/>
-          <w:szCs w:val="24"/>
-        </w:rPr>
-        <w:t>Applied  the  knowledge  of  debugging  the  HTML  and  JavaScript  codes  using  Firebug  in  Firefox  and  JS</w:t>
-      </w:r>
-      <w:r>
-        <w:rPr>
-          <w:rFonts w:ascii="Arial" w:hAnsi="Arial" w:cs="Arial"/>
-          <w:sz w:val="24"/>
-          <w:szCs w:val="24"/>
-        </w:rPr>
-        <w:t xml:space="preserve"> </w:t>
-      </w:r>
-      <w:r>
-        <w:rPr>
-          <w:rFonts w:ascii="Arial" w:hAnsi="Arial" w:cs="Arial"/>
-          <w:sz w:val="24"/>
-          <w:szCs w:val="24"/>
-        </w:rPr>
-        <w:t>debugger in the Google Chrome Browsers.</w:t>
-      </w:r>
-    </w:p>
-    <w:p>
-      <w:pPr>
-        <w:rPr>
-          <w:rFonts w:ascii="Arial" w:hAnsi="Arial" w:cs="Arial"/>
-          <w:sz w:val="24"/>
-          <w:szCs w:val="24"/>
-        </w:rPr>
-      </w:pPr>
-      <w:r>
-        <w:rPr>
-          <w:rFonts w:ascii="Arial" w:hAnsi="Arial" w:cs="Arial"/>
-          <w:sz w:val="24"/>
-          <w:szCs w:val="24"/>
-        </w:rPr>
-        <w:t>• Application code is developed by considering the Americans with Disabilities Act(ADA) standards.</w:t>
-      </w:r>
-    </w:p>
-    <w:p>
-      <w:pPr>
-        <w:rPr>
-          <w:rFonts w:ascii="Arial" w:hAnsi="Arial" w:cs="Arial"/>
-          <w:sz w:val="24"/>
-          <w:szCs w:val="24"/>
-        </w:rPr>
-      </w:pPr>
-      <w:r>
-        <w:rPr>
-          <w:rFonts w:ascii="Arial" w:hAnsi="Arial" w:cs="Arial"/>
-          <w:sz w:val="24"/>
-          <w:szCs w:val="24"/>
-        </w:rPr>
-        <w:t xml:space="preserve">Working with a framework using  </w:t>
-      </w:r>
-      <w:proofErr w:type="spellStart"/>
-      <w:r>
-        <w:rPr>
-          <w:rFonts w:ascii="Arial" w:hAnsi="Arial" w:cs="Arial"/>
-          <w:sz w:val="24"/>
-          <w:szCs w:val="24"/>
-        </w:rPr>
-        <w:t>Axure</w:t>
-      </w:r>
-      <w:proofErr w:type="spellEnd"/>
-      <w:r>
-        <w:rPr>
-          <w:rFonts w:ascii="Arial" w:hAnsi="Arial" w:cs="Arial"/>
-          <w:sz w:val="24"/>
-          <w:szCs w:val="24"/>
-        </w:rPr>
-        <w:t xml:space="preserve"> to show the project flow. </w:t>
-      </w:r>
-    </w:p>
-    <w:p>
-      <w:pPr>
-        <w:rPr>
-          <w:rFonts w:ascii="Arial" w:hAnsi="Arial" w:cs="Arial"/>
-          <w:sz w:val="24"/>
-          <w:szCs w:val="24"/>
-        </w:rPr>
-      </w:pPr>
-      <w:r>
-        <w:rPr>
-          <w:rFonts w:ascii="Arial" w:hAnsi="Arial" w:cs="Arial"/>
-          <w:sz w:val="24"/>
-          <w:szCs w:val="24"/>
-        </w:rPr>
-        <w:t>Working with</w:t>
-      </w:r>
-      <w:r>
-        <w:rPr>
-          <w:rFonts w:ascii="Arial" w:hAnsi="Arial" w:cs="Arial"/>
-          <w:sz w:val="24"/>
-          <w:szCs w:val="24"/>
-        </w:rPr>
-        <w:t xml:space="preserve"> </w:t>
-      </w:r>
-      <w:r>
-        <w:rPr>
-          <w:rFonts w:ascii="Arial" w:hAnsi="Arial" w:cs="Arial"/>
-          <w:sz w:val="24"/>
-          <w:szCs w:val="24"/>
-        </w:rPr>
-        <w:t xml:space="preserve">project on </w:t>
-      </w:r>
-      <w:r>
-        <w:rPr>
-          <w:rFonts w:ascii="Arial" w:hAnsi="Arial" w:cs="Arial"/>
-          <w:sz w:val="24"/>
-          <w:szCs w:val="24"/>
-        </w:rPr>
-        <w:t xml:space="preserve"> Hollywood and </w:t>
-      </w:r>
-      <w:proofErr w:type="spellStart"/>
-      <w:r>
-        <w:rPr>
-          <w:rFonts w:ascii="Arial" w:hAnsi="Arial" w:cs="Arial"/>
-          <w:sz w:val="24"/>
-          <w:szCs w:val="24"/>
-        </w:rPr>
-        <w:t>Bollywood</w:t>
-      </w:r>
-      <w:proofErr w:type="spellEnd"/>
-      <w:r>
-        <w:rPr>
-          <w:rFonts w:ascii="Arial" w:hAnsi="Arial" w:cs="Arial"/>
-          <w:sz w:val="24"/>
-          <w:szCs w:val="24"/>
-        </w:rPr>
-        <w:t xml:space="preserve"> director to have their all kind of</w:t>
-      </w:r>
-      <w:r>
-        <w:rPr>
-          <w:rFonts w:ascii="Arial" w:hAnsi="Arial" w:cs="Arial"/>
-          <w:sz w:val="24"/>
-          <w:szCs w:val="24"/>
-        </w:rPr>
-        <w:t xml:space="preserve"> </w:t>
-      </w:r>
-      <w:r>
-        <w:rPr>
-          <w:rFonts w:ascii="Arial" w:hAnsi="Arial" w:cs="Arial"/>
-          <w:sz w:val="24"/>
-          <w:szCs w:val="24"/>
-        </w:rPr>
-        <w:t>record and can setup there show any time.</w:t>
-      </w:r>
-    </w:p>
-    <w:p>
-      <w:pPr>
-        <w:rPr>
-          <w:rFonts w:ascii="Arial" w:hAnsi="Arial" w:cs="Arial"/>
-          <w:sz w:val="24"/>
-          <w:szCs w:val="24"/>
-        </w:rPr>
-      </w:pPr>
-      <w:r>
-        <w:rPr>
-          <w:rFonts w:ascii="Arial" w:hAnsi="Arial" w:cs="Arial"/>
-          <w:sz w:val="24"/>
-          <w:szCs w:val="24"/>
-        </w:rPr>
-        <w:t>Designing software in azure clarifying with clients and developers.</w:t>
-      </w:r>
-    </w:p>
-    <w:p>
-      <w:pPr>
-        <w:rPr>
-          <w:rFonts w:ascii="Arial" w:hAnsi="Arial" w:cs="Arial"/>
-          <w:sz w:val="24"/>
-          <w:szCs w:val="24"/>
-        </w:rPr>
-      </w:pPr>
-      <w:r>
-        <w:rPr>
-          <w:rFonts w:ascii="Arial" w:hAnsi="Arial" w:cs="Arial"/>
-          <w:sz w:val="24"/>
-          <w:szCs w:val="24"/>
-        </w:rPr>
-        <w:t>Prepared Application with map tracking and SMS abilities to help people communicate</w:t>
-      </w:r>
-      <w:r>
-        <w:rPr>
-          <w:rFonts w:ascii="Arial" w:hAnsi="Arial" w:cs="Arial"/>
-          <w:sz w:val="24"/>
-          <w:szCs w:val="24"/>
-        </w:rPr>
-        <w:t>.</w:t>
-      </w:r>
-    </w:p>
-    <w:p>
-      <w:pPr>
-        <w:rPr>
-          <w:rFonts w:ascii="Arial" w:hAnsi="Arial" w:cs="Arial"/>
-          <w:sz w:val="24"/>
-          <w:szCs w:val="24"/>
-        </w:rPr>
-      </w:pPr>
-      <w:r>
-        <w:rPr>
-          <w:rFonts w:ascii="Arial" w:hAnsi="Arial" w:cs="Arial"/>
-          <w:sz w:val="24"/>
-          <w:szCs w:val="24"/>
-        </w:rPr>
-        <w:t xml:space="preserve">Design the SDLC for the database, Working with Database </w:t>
-      </w:r>
-      <w:proofErr w:type="spellStart"/>
-      <w:r>
-        <w:rPr>
-          <w:rFonts w:ascii="Arial" w:hAnsi="Arial" w:cs="Arial"/>
-          <w:sz w:val="24"/>
-          <w:szCs w:val="24"/>
-        </w:rPr>
-        <w:t>SQLite</w:t>
-      </w:r>
-      <w:proofErr w:type="spellEnd"/>
-      <w:r>
-        <w:rPr>
-          <w:rFonts w:ascii="Arial" w:hAnsi="Arial" w:cs="Arial"/>
-          <w:sz w:val="24"/>
-          <w:szCs w:val="24"/>
-        </w:rPr>
-        <w:t>.</w:t>
-      </w:r>
-    </w:p>
-    <w:p>
-      <w:pPr>
-        <w:rPr>
-          <w:rFonts w:ascii="Arial" w:hAnsi="Arial" w:cs="Arial"/>
-          <w:sz w:val="24"/>
-          <w:szCs w:val="24"/>
-        </w:rPr>
-      </w:pPr>
-      <w:r>
-        <w:rPr>
-          <w:rFonts w:ascii="Arial" w:hAnsi="Arial" w:cs="Arial"/>
-          <w:sz w:val="24"/>
-          <w:szCs w:val="24"/>
-        </w:rPr>
-        <w:t xml:space="preserve">Developed for Android with use of </w:t>
-      </w:r>
-      <w:proofErr w:type="spellStart"/>
-      <w:r>
-        <w:rPr>
-          <w:rFonts w:ascii="Arial" w:hAnsi="Arial" w:cs="Arial"/>
-          <w:sz w:val="24"/>
-          <w:szCs w:val="24"/>
-        </w:rPr>
-        <w:t>SQLite</w:t>
-      </w:r>
-      <w:proofErr w:type="spellEnd"/>
-      <w:r>
-        <w:rPr>
-          <w:rFonts w:ascii="Arial" w:hAnsi="Arial" w:cs="Arial"/>
-          <w:sz w:val="24"/>
-          <w:szCs w:val="24"/>
-        </w:rPr>
-        <w:t xml:space="preserve"> and Eclipse</w:t>
-      </w:r>
-      <w:r>
-        <w:rPr>
-          <w:rFonts w:ascii="Arial" w:hAnsi="Arial" w:cs="Arial"/>
-          <w:sz w:val="24"/>
-          <w:szCs w:val="24"/>
-        </w:rPr>
-        <w:t>.</w:t>
-      </w:r>
-    </w:p>
-    <w:p>
-      <w:pPr>
-        <w:rPr>
-          <w:rFonts w:ascii="Arial" w:hAnsi="Arial" w:cs="Arial"/>
-          <w:sz w:val="24"/>
-          <w:szCs w:val="24"/>
-        </w:rPr>
-      </w:pPr>
-      <w:r>
-        <w:rPr>
-          <w:rFonts w:ascii="Arial" w:hAnsi="Arial" w:cs="Arial"/>
-          <w:sz w:val="24"/>
-          <w:szCs w:val="24"/>
-        </w:rPr>
-        <w:t>Google map navigation to show</w:t>
-      </w:r>
-      <w:r>
-        <w:rPr>
-          <w:rFonts w:ascii="Arial" w:hAnsi="Arial" w:cs="Arial"/>
-          <w:sz w:val="24"/>
-          <w:szCs w:val="24"/>
-        </w:rPr>
-        <w:t xml:space="preserve"> the route. </w:t>
-      </w:r>
-      <w:r>
-        <w:rPr>
-          <w:rFonts w:ascii="Arial" w:hAnsi="Arial" w:cs="Arial"/>
-          <w:sz w:val="24"/>
-          <w:szCs w:val="24"/>
-        </w:rPr>
-        <w:t xml:space="preserve"> </w:t>
-      </w:r>
-    </w:p>
-    <w:p>
-      <w:pPr>
-        <w:rPr>
-          <w:rFonts w:ascii="Arial" w:hAnsi="Arial" w:cs="Arial"/>
-          <w:sz w:val="24"/>
-          <w:szCs w:val="24"/>
-        </w:rPr>
-      </w:pPr>
-      <w:r>
-        <w:rPr>
-          <w:rFonts w:ascii="Arial" w:hAnsi="Arial" w:cs="Arial"/>
-          <w:sz w:val="24"/>
-          <w:szCs w:val="24"/>
-        </w:rPr>
-        <w:t>Working as an interpret</w:t>
-      </w:r>
-      <w:r>
-        <w:rPr>
-          <w:rFonts w:ascii="Arial" w:hAnsi="Arial" w:cs="Arial"/>
-          <w:sz w:val="24"/>
-          <w:szCs w:val="24"/>
-        </w:rPr>
-        <w:t>er</w:t>
-      </w:r>
-      <w:r>
-        <w:rPr>
-          <w:rFonts w:ascii="Arial" w:hAnsi="Arial" w:cs="Arial"/>
-          <w:sz w:val="24"/>
-          <w:szCs w:val="24"/>
-        </w:rPr>
-        <w:t xml:space="preserve"> between clients and developer</w:t>
-      </w:r>
-      <w:r>
-        <w:rPr>
-          <w:rFonts w:ascii="Arial" w:hAnsi="Arial" w:cs="Arial"/>
-          <w:sz w:val="24"/>
-          <w:szCs w:val="24"/>
-        </w:rPr>
-        <w:t>.</w:t>
-      </w:r>
-    </w:p>
-    <w:p>
-      <w:pPr>
-        <w:rPr>
-          <w:rFonts w:ascii="Arial" w:hAnsi="Arial" w:cs="Arial"/>
-          <w:sz w:val="24"/>
-          <w:szCs w:val="24"/>
-        </w:rPr>
-      </w:pPr>
-      <w:r>
-        <w:rPr>
-          <w:rFonts w:ascii="Arial" w:hAnsi="Arial" w:cs="Arial"/>
-          <w:sz w:val="24"/>
-          <w:szCs w:val="24"/>
-        </w:rPr>
-        <w:t>Given presentation in different college for Training development.</w:t>
+        <w:t>• Creating web pages and templates using W3C web standards.</w:t>
+      </w:r>
+    </w:p>
+    <w:p>
+      <w:pPr>
+        <w:rPr>
+          <w:rFonts w:ascii="Arial" w:hAnsi="Arial" w:cs="Arial"/>
+          <w:sz w:val="24"/>
+          <w:szCs w:val="24"/>
+        </w:rPr>
+      </w:pPr>
+      <w:r>
+        <w:rPr>
+          <w:rFonts w:ascii="Arial" w:hAnsi="Arial" w:cs="Arial"/>
+          <w:sz w:val="24"/>
+          <w:szCs w:val="24"/>
+        </w:rPr>
+        <w:t>• Developed page layout, navigation, animation, buttons and ico</w:t>
+      </w:r>
+      <w:r>
+        <w:rPr>
+          <w:rFonts w:ascii="Arial" w:hAnsi="Arial" w:cs="Arial"/>
+          <w:sz w:val="24"/>
+          <w:szCs w:val="24"/>
+        </w:rPr>
+        <w:t>n</w:t>
+      </w:r>
+      <w:r>
+        <w:rPr>
+          <w:rFonts w:ascii="Arial" w:hAnsi="Arial" w:cs="Arial"/>
+          <w:sz w:val="24"/>
+          <w:szCs w:val="24"/>
+        </w:rPr>
+        <w:t>s.</w:t>
+      </w:r>
+    </w:p>
+    <w:p>
+      <w:pPr>
+        <w:rPr>
+          <w:rFonts w:ascii="Arial" w:hAnsi="Arial" w:cs="Arial"/>
+          <w:sz w:val="24"/>
+          <w:szCs w:val="24"/>
+        </w:rPr>
+      </w:pPr>
+      <w:r>
+        <w:rPr>
+          <w:rFonts w:ascii="Arial" w:hAnsi="Arial" w:cs="Arial"/>
+          <w:sz w:val="24"/>
+          <w:szCs w:val="24"/>
+        </w:rPr>
+        <w:t>• Used Cascading Style Sheets (CSS) to maintain design consistency across all web forms</w:t>
+      </w:r>
+    </w:p>
+    <w:p>
+      <w:pPr>
+        <w:rPr>
+          <w:rFonts w:ascii="Arial" w:hAnsi="Arial" w:cs="Arial"/>
+          <w:sz w:val="24"/>
+          <w:szCs w:val="24"/>
+        </w:rPr>
+      </w:pPr>
+      <w:r>
+        <w:rPr>
+          <w:rFonts w:ascii="Arial" w:hAnsi="Arial" w:cs="Arial"/>
+          <w:sz w:val="24"/>
+          <w:szCs w:val="24"/>
+        </w:rPr>
+        <w:t>• Presented designs and concepts to Clients and the Management for review</w:t>
       </w:r>
     </w:p>
     <w:p>
@@ -1710,6 +2196,16 @@
         </w:rPr>
         <w:t>Projects Description:</w:t>
       </w:r>
+      <w:r>
+        <w:rPr>
+          <w:rFonts w:ascii="Arial" w:hAnsi="Arial" w:cs="Arial"/>
+          <w:b/>
+          <w:i/>
+          <w:sz w:val="24"/>
+          <w:szCs w:val="24"/>
+        </w:rPr>
+        <w:t>(employee rewards)</w:t>
+      </w:r>
     </w:p>
     <w:p>
       <w:pPr>
@@ -1759,6 +2255,63 @@
         </w:rPr>
         <w:t xml:space="preserve">nline sales in employee and use </w:t>
       </w:r>
+      <w:r>
+        <w:rPr>
+          <w:rFonts w:ascii="Arial" w:hAnsi="Arial" w:cs="Arial"/>
+          <w:sz w:val="24"/>
+          <w:szCs w:val="24"/>
+        </w:rPr>
+        <w:t>their</w:t>
+      </w:r>
+      <w:r>
+        <w:rPr>
+          <w:rFonts w:ascii="Arial" w:hAnsi="Arial" w:cs="Arial"/>
+          <w:sz w:val="24"/>
+          <w:szCs w:val="24"/>
+        </w:rPr>
+        <w:t xml:space="preserve"> rewards points </w:t>
+      </w:r>
+      <w:r>
+        <w:rPr>
+          <w:rFonts w:ascii="Arial" w:hAnsi="Arial" w:cs="Arial"/>
+          <w:sz w:val="24"/>
+          <w:szCs w:val="24"/>
+        </w:rPr>
+        <w:t>. It is targeted for the new users visiting the site.</w:t>
+      </w:r>
+    </w:p>
+    <w:p>
+      <w:pPr>
+        <w:rPr>
+          <w:rFonts w:ascii="Arial" w:hAnsi="Arial" w:cs="Arial"/>
+          <w:sz w:val="24"/>
+          <w:szCs w:val="24"/>
+        </w:rPr>
+      </w:pPr>
+      <w:r>
+        <w:rPr>
+          <w:rFonts w:ascii="Arial" w:hAnsi="Arial" w:cs="Arial"/>
+          <w:sz w:val="24"/>
+          <w:szCs w:val="24"/>
+        </w:rPr>
+        <w:t xml:space="preserve"> I</w:t>
+      </w:r>
+      <w:r>
+        <w:rPr>
+          <w:rFonts w:ascii="Arial" w:hAnsi="Arial" w:cs="Arial"/>
+          <w:sz w:val="24"/>
+          <w:szCs w:val="24"/>
+        </w:rPr>
+        <w:t xml:space="preserve">t </w:t>
+      </w:r>
+      <w:r>
+        <w:rPr>
+          <w:rFonts w:ascii="Arial" w:hAnsi="Arial" w:cs="Arial"/>
+          <w:sz w:val="24"/>
+          <w:szCs w:val="24"/>
+        </w:rPr>
+        <w:t xml:space="preserve">displays offers and deals based on the </w:t>
+      </w:r>
       <w:proofErr w:type="spellStart"/>
       <w:r>
         <w:rPr>
@@ -1766,7 +2319,15 @@
           <w:sz w:val="24"/>
           <w:szCs w:val="24"/>
         </w:rPr>
-        <w:t>there</w:t>
+        <w:t>location,</w:t>
+      </w:r>
+      <w:r>
+        <w:rPr>
+          <w:rFonts w:ascii="Arial" w:hAnsi="Arial" w:cs="Arial"/>
+          <w:sz w:val="24"/>
+          <w:szCs w:val="24"/>
+        </w:rPr>
+        <w:t>holidays</w:t>
       </w:r>
       <w:proofErr w:type="spellEnd"/>
       <w:r>
@@ -1775,56 +2336,7 @@
           <w:sz w:val="24"/>
           <w:szCs w:val="24"/>
         </w:rPr>
-        <w:t xml:space="preserve"> rewards points </w:t>
-      </w:r>
-      <w:r>
-        <w:rPr>
-          <w:rFonts w:ascii="Arial" w:hAnsi="Arial" w:cs="Arial"/>
-          <w:sz w:val="24"/>
-          <w:szCs w:val="24"/>
-        </w:rPr>
-        <w:t>. It is targeted for the new users visiting the site.</w:t>
-      </w:r>
-    </w:p>
-    <w:p>
-      <w:pPr>
-        <w:rPr>
-          <w:rFonts w:ascii="Arial" w:hAnsi="Arial" w:cs="Arial"/>
-          <w:sz w:val="24"/>
-          <w:szCs w:val="24"/>
-        </w:rPr>
-      </w:pPr>
-      <w:r>
-        <w:rPr>
-          <w:rFonts w:ascii="Arial" w:hAnsi="Arial" w:cs="Arial"/>
-          <w:sz w:val="24"/>
-          <w:szCs w:val="24"/>
-        </w:rPr>
-        <w:t xml:space="preserve"> I</w:t>
-      </w:r>
-      <w:r>
-        <w:rPr>
-          <w:rFonts w:ascii="Arial" w:hAnsi="Arial" w:cs="Arial"/>
-          <w:sz w:val="24"/>
-          <w:szCs w:val="24"/>
-        </w:rPr>
-        <w:t xml:space="preserve">t </w:t>
-      </w:r>
-      <w:r>
-        <w:rPr>
-          <w:rFonts w:ascii="Arial" w:hAnsi="Arial" w:cs="Arial"/>
-          <w:sz w:val="24"/>
-          <w:szCs w:val="24"/>
-        </w:rPr>
-        <w:t>displays offers and deals based on the location,</w:t>
-      </w:r>
-      <w:r>
-        <w:rPr>
-          <w:rFonts w:ascii="Arial" w:hAnsi="Arial" w:cs="Arial"/>
-          <w:sz w:val="24"/>
-          <w:szCs w:val="24"/>
-        </w:rPr>
-        <w:t>holidays,</w:t>
+        <w:t>,</w:t>
       </w:r>
       <w:r>
         <w:rPr>
@@ -1881,7 +2393,114 @@
           <w:sz w:val="24"/>
           <w:szCs w:val="24"/>
         </w:rPr>
-        <w:t>devices too. It follows the onsite-offshore model, which means the enhancement requested by clients will be</w:t>
+        <w:t>devices too</w:t>
+      </w:r>
+    </w:p>
+    <w:p>
+      <w:pPr>
+        <w:rPr>
+          <w:rFonts w:ascii="Arial" w:hAnsi="Arial" w:cs="Arial"/>
+          <w:b/>
+          <w:sz w:val="24"/>
+          <w:szCs w:val="24"/>
+        </w:rPr>
+      </w:pPr>
+      <w:r>
+        <w:rPr>
+          <w:rFonts w:ascii="Arial" w:hAnsi="Arial" w:cs="Arial"/>
+          <w:b/>
+          <w:sz w:val="24"/>
+          <w:szCs w:val="24"/>
+        </w:rPr>
+        <w:t>Responsibilities:</w:t>
+      </w:r>
+    </w:p>
+    <w:p>
+      <w:pPr>
+        <w:pStyle w:val="ListParagraph"/>
+        <w:numPr>
+          <w:ilvl w:val="0"/>
+          <w:numId w:val="6"/>
+        </w:numPr>
+        <w:rPr>
+          <w:rFonts w:ascii="Arial" w:hAnsi="Arial" w:cs="Arial"/>
+          <w:sz w:val="24"/>
+          <w:szCs w:val="24"/>
+        </w:rPr>
+      </w:pPr>
+      <w:r>
+        <w:rPr>
+          <w:rFonts w:ascii="Arial" w:hAnsi="Arial" w:cs="Arial"/>
+          <w:sz w:val="24"/>
+          <w:szCs w:val="24"/>
+        </w:rPr>
+        <w:t>Proposed and created design layout of web pages with html tables and style sheets.</w:t>
+      </w:r>
+    </w:p>
+    <w:p>
+      <w:pPr>
+        <w:pStyle w:val="ListParagraph"/>
+        <w:numPr>
+          <w:ilvl w:val="0"/>
+          <w:numId w:val="6"/>
+        </w:numPr>
+        <w:rPr>
+          <w:rFonts w:ascii="Arial" w:hAnsi="Arial" w:cs="Arial"/>
+          <w:sz w:val="24"/>
+          <w:szCs w:val="24"/>
+        </w:rPr>
+      </w:pPr>
+      <w:r>
+        <w:rPr>
+          <w:rFonts w:ascii="Arial" w:hAnsi="Arial" w:cs="Arial"/>
+          <w:sz w:val="24"/>
+          <w:szCs w:val="24"/>
+        </w:rPr>
+        <w:t>Website maintenance such as updating the content and solving different bug reports</w:t>
+      </w:r>
+    </w:p>
+    <w:p>
+      <w:pPr>
+        <w:pStyle w:val="ListParagraph"/>
+        <w:numPr>
+          <w:ilvl w:val="0"/>
+          <w:numId w:val="6"/>
+        </w:numPr>
+        <w:rPr>
+          <w:rFonts w:ascii="Arial" w:hAnsi="Arial" w:cs="Arial"/>
+          <w:sz w:val="24"/>
+          <w:szCs w:val="24"/>
+        </w:rPr>
+      </w:pPr>
+      <w:r>
+        <w:rPr>
+          <w:rFonts w:ascii="Arial" w:hAnsi="Arial" w:cs="Arial"/>
+          <w:sz w:val="24"/>
+          <w:szCs w:val="24"/>
+        </w:rPr>
+        <w:t>Used cascading style sheet (CSS) in web pages to separate presentation from structure.</w:t>
+      </w:r>
+    </w:p>
+    <w:p>
+      <w:pPr>
+        <w:pStyle w:val="ListParagraph"/>
+        <w:numPr>
+          <w:ilvl w:val="0"/>
+          <w:numId w:val="6"/>
+        </w:numPr>
+        <w:rPr>
+          <w:rFonts w:ascii="Arial" w:hAnsi="Arial" w:cs="Arial"/>
+          <w:sz w:val="24"/>
+          <w:szCs w:val="24"/>
+        </w:rPr>
+      </w:pPr>
+      <w:r>
+        <w:rPr>
+          <w:rFonts w:ascii="Arial" w:hAnsi="Arial" w:cs="Arial"/>
+          <w:sz w:val="24"/>
+          <w:szCs w:val="24"/>
+        </w:rPr>
+        <w:t xml:space="preserve">Designed different front-end forms &amp; dynamic pages using CSS, HTML &amp; given functionality </w:t>
       </w:r>
       <w:r>
         <w:rPr>
@@ -1897,11 +2516,248 @@
           <w:sz w:val="24"/>
           <w:szCs w:val="24"/>
         </w:rPr>
-        <w:t>worked on from offshore as well as onsite.</w:t>
-      </w:r>
-    </w:p>
-    <w:p>
-      <w:pPr>
+        <w:t>with JavaScript.</w:t>
+      </w:r>
+    </w:p>
+    <w:p>
+      <w:pPr>
+        <w:pStyle w:val="ListParagraph"/>
+        <w:numPr>
+          <w:ilvl w:val="0"/>
+          <w:numId w:val="6"/>
+        </w:numPr>
+        <w:rPr>
+          <w:rFonts w:ascii="Arial" w:hAnsi="Arial" w:cs="Arial"/>
+          <w:sz w:val="24"/>
+          <w:szCs w:val="24"/>
+        </w:rPr>
+      </w:pPr>
+      <w:r>
+        <w:rPr>
+          <w:rFonts w:ascii="Arial" w:hAnsi="Arial" w:cs="Arial"/>
+          <w:sz w:val="24"/>
+          <w:szCs w:val="24"/>
+        </w:rPr>
+        <w:t>Handled day-to-day updating of content, adding new technologies (</w:t>
+      </w:r>
+      <w:proofErr w:type="spellStart"/>
+      <w:r>
+        <w:rPr>
+          <w:rFonts w:ascii="Arial" w:hAnsi="Arial" w:cs="Arial"/>
+          <w:sz w:val="24"/>
+          <w:szCs w:val="24"/>
+        </w:rPr>
+        <w:t>jQuery</w:t>
+      </w:r>
+      <w:proofErr w:type="spellEnd"/>
+      <w:r>
+        <w:rPr>
+          <w:rFonts w:ascii="Arial" w:hAnsi="Arial" w:cs="Arial"/>
+          <w:sz w:val="24"/>
+          <w:szCs w:val="24"/>
+        </w:rPr>
+        <w:t xml:space="preserve"> &amp; AJAX) as well</w:t>
+      </w:r>
+      <w:r>
+        <w:rPr>
+          <w:rFonts w:ascii="Arial" w:hAnsi="Arial" w:cs="Arial"/>
+          <w:sz w:val="24"/>
+          <w:szCs w:val="24"/>
+        </w:rPr>
+        <w:t xml:space="preserve">  </w:t>
+      </w:r>
+      <w:r>
+        <w:rPr>
+          <w:rFonts w:ascii="Arial" w:hAnsi="Arial" w:cs="Arial"/>
+          <w:sz w:val="24"/>
+          <w:szCs w:val="24"/>
+        </w:rPr>
+        <w:t xml:space="preserve">as debugging code. </w:t>
+      </w:r>
+    </w:p>
+    <w:p>
+      <w:pPr>
+        <w:pStyle w:val="ListParagraph"/>
+        <w:numPr>
+          <w:ilvl w:val="0"/>
+          <w:numId w:val="6"/>
+        </w:numPr>
+        <w:rPr>
+          <w:rFonts w:ascii="Arial" w:hAnsi="Arial" w:cs="Arial"/>
+          <w:sz w:val="24"/>
+          <w:szCs w:val="24"/>
+        </w:rPr>
+      </w:pPr>
+      <w:r>
+        <w:rPr>
+          <w:rFonts w:ascii="Arial" w:hAnsi="Arial" w:cs="Arial"/>
+          <w:sz w:val="24"/>
+          <w:szCs w:val="24"/>
+        </w:rPr>
+        <w:t>Responsible for creating layouts using CSS, HTML and Photoshop.</w:t>
+      </w:r>
+    </w:p>
+    <w:p>
+      <w:pPr>
+        <w:pStyle w:val="ListParagraph"/>
+        <w:numPr>
+          <w:ilvl w:val="0"/>
+          <w:numId w:val="6"/>
+        </w:numPr>
+        <w:rPr>
+          <w:rFonts w:ascii="Arial" w:hAnsi="Arial" w:cs="Arial"/>
+          <w:sz w:val="24"/>
+          <w:szCs w:val="24"/>
+        </w:rPr>
+      </w:pPr>
+      <w:r>
+        <w:rPr>
+          <w:rFonts w:ascii="Arial" w:hAnsi="Arial" w:cs="Arial"/>
+          <w:sz w:val="24"/>
+          <w:szCs w:val="24"/>
+        </w:rPr>
+        <w:t>Fixed bugs and provided support services for the application.</w:t>
+      </w:r>
+    </w:p>
+    <w:p>
+      <w:pPr>
+        <w:pStyle w:val="ListParagraph"/>
+        <w:numPr>
+          <w:ilvl w:val="0"/>
+          <w:numId w:val="6"/>
+        </w:numPr>
+        <w:rPr>
+          <w:rFonts w:ascii="Arial" w:hAnsi="Arial" w:cs="Arial"/>
+          <w:sz w:val="24"/>
+          <w:szCs w:val="24"/>
+        </w:rPr>
+      </w:pPr>
+      <w:r>
+        <w:rPr>
+          <w:rFonts w:ascii="Arial" w:hAnsi="Arial" w:cs="Arial"/>
+          <w:sz w:val="24"/>
+          <w:szCs w:val="24"/>
+        </w:rPr>
+        <w:t xml:space="preserve">Defined text alignment, size, borders and many other typographic characteristics. </w:t>
+      </w:r>
+    </w:p>
+    <w:p>
+      <w:pPr>
+        <w:pStyle w:val="ListParagraph"/>
+        <w:numPr>
+          <w:ilvl w:val="0"/>
+          <w:numId w:val="6"/>
+        </w:numPr>
+        <w:rPr>
+          <w:rFonts w:ascii="Arial" w:hAnsi="Arial" w:cs="Arial"/>
+          <w:sz w:val="24"/>
+          <w:szCs w:val="24"/>
+        </w:rPr>
+      </w:pPr>
+      <w:r>
+        <w:rPr>
+          <w:rFonts w:ascii="Arial" w:hAnsi="Arial" w:cs="Arial"/>
+          <w:sz w:val="24"/>
+          <w:szCs w:val="24"/>
+        </w:rPr>
+        <w:t>Responsible for developing, editing, publishing and managing content on the external web pages and internal layouts.</w:t>
+      </w:r>
+    </w:p>
+    <w:p>
+      <w:pPr>
+        <w:pStyle w:val="ListParagraph"/>
+        <w:numPr>
+          <w:ilvl w:val="0"/>
+          <w:numId w:val="6"/>
+        </w:numPr>
+        <w:rPr>
+          <w:rFonts w:ascii="Arial" w:hAnsi="Arial" w:cs="Arial"/>
+          <w:sz w:val="24"/>
+          <w:szCs w:val="24"/>
+        </w:rPr>
+      </w:pPr>
+      <w:r>
+        <w:rPr>
+          <w:rFonts w:ascii="Arial" w:hAnsi="Arial" w:cs="Arial"/>
+          <w:sz w:val="24"/>
+          <w:szCs w:val="24"/>
+        </w:rPr>
+        <w:t xml:space="preserve">Maintained graphics standard &amp; branding throughout the products interface. </w:t>
+      </w:r>
+    </w:p>
+    <w:p>
+      <w:pPr>
+        <w:pStyle w:val="ListParagraph"/>
+        <w:numPr>
+          <w:ilvl w:val="0"/>
+          <w:numId w:val="6"/>
+        </w:numPr>
+        <w:rPr>
+          <w:rFonts w:ascii="Arial" w:hAnsi="Arial" w:cs="Arial"/>
+          <w:sz w:val="24"/>
+          <w:szCs w:val="24"/>
+        </w:rPr>
+      </w:pPr>
+      <w:r>
+        <w:rPr>
+          <w:rFonts w:ascii="Arial" w:hAnsi="Arial" w:cs="Arial"/>
+          <w:sz w:val="24"/>
+          <w:szCs w:val="24"/>
+        </w:rPr>
+        <w:t xml:space="preserve">Stayed up-to-date on emerging technologies. </w:t>
+      </w:r>
+    </w:p>
+    <w:p>
+      <w:pPr>
+        <w:pStyle w:val="ListParagraph"/>
+        <w:numPr>
+          <w:ilvl w:val="0"/>
+          <w:numId w:val="6"/>
+        </w:numPr>
+        <w:rPr>
+          <w:rFonts w:ascii="Arial" w:hAnsi="Arial" w:cs="Arial"/>
+          <w:sz w:val="24"/>
+          <w:szCs w:val="24"/>
+        </w:rPr>
+      </w:pPr>
+      <w:r>
+        <w:rPr>
+          <w:rFonts w:ascii="Arial" w:hAnsi="Arial" w:cs="Arial"/>
+          <w:sz w:val="24"/>
+          <w:szCs w:val="24"/>
+        </w:rPr>
+        <w:t>Maintaining current web app features.</w:t>
+      </w:r>
+    </w:p>
+    <w:p>
+      <w:pPr>
+        <w:pStyle w:val="ListParagraph"/>
+        <w:numPr>
+          <w:ilvl w:val="0"/>
+          <w:numId w:val="6"/>
+        </w:numPr>
+        <w:rPr>
+          <w:rFonts w:ascii="Arial" w:hAnsi="Arial" w:cs="Arial"/>
+          <w:sz w:val="24"/>
+          <w:szCs w:val="24"/>
+        </w:rPr>
+      </w:pPr>
+      <w:r>
+        <w:rPr>
+          <w:rFonts w:ascii="Arial" w:hAnsi="Arial" w:cs="Arial"/>
+          <w:sz w:val="24"/>
+          <w:szCs w:val="24"/>
+        </w:rPr>
+        <w:t>Attending necessary team and company meetings.</w:t>
+      </w:r>
+    </w:p>
+    <w:p>
+      <w:pPr>
+        <w:pStyle w:val="ListParagraph"/>
+        <w:numPr>
+          <w:ilvl w:val="0"/>
+          <w:numId w:val="6"/>
+        </w:numPr>
         <w:rPr>
           <w:rFonts w:ascii="Arial" w:hAnsi="Arial" w:cs="Arial"/>
           <w:sz w:val="24"/>
@@ -1915,7 +2771,29 @@
           <w:szCs w:val="24"/>
         </w:rPr>
         <w:lastRenderedPageBreak/>
-        <w:t xml:space="preserve"> The project includes analysis and solution proposition of service</w:t>
+        <w:t>Developed functional-specs, wireframes, and UX.</w:t>
+      </w:r>
+    </w:p>
+    <w:p>
+      <w:pPr>
+        <w:pStyle w:val="ListParagraph"/>
+        <w:numPr>
+          <w:ilvl w:val="0"/>
+          <w:numId w:val="6"/>
+        </w:numPr>
+        <w:rPr>
+          <w:rFonts w:ascii="Arial" w:hAnsi="Arial" w:cs="Arial"/>
+          <w:sz w:val="24"/>
+          <w:szCs w:val="24"/>
+        </w:rPr>
+      </w:pPr>
+      <w:r>
+        <w:rPr>
+          <w:rFonts w:ascii="Arial" w:hAnsi="Arial" w:cs="Arial"/>
+          <w:sz w:val="24"/>
+          <w:szCs w:val="24"/>
+        </w:rPr>
+        <w:t>Presented designs and concepts to Clients and the Management for review</w:t>
       </w:r>
       <w:r>
         <w:rPr>
@@ -1931,7 +2809,23 @@
           <w:sz w:val="24"/>
           <w:szCs w:val="24"/>
         </w:rPr>
-        <w:t>requests raised by business users. Service Request is basically a change or enhancement that is driven by</w:t>
+        <w:t xml:space="preserve">Editing content, debugging code and re-designing web pages based on requirement </w:t>
+      </w:r>
+      <w:r>
+        <w:rPr>
+          <w:rFonts w:ascii="Arial" w:hAnsi="Arial" w:cs="Arial"/>
+          <w:sz w:val="24"/>
+          <w:szCs w:val="24"/>
+        </w:rPr>
+        <w:t xml:space="preserve">  </w:t>
+      </w:r>
+      <w:r>
+        <w:rPr>
+          <w:rFonts w:ascii="Arial" w:hAnsi="Arial" w:cs="Arial"/>
+          <w:sz w:val="24"/>
+          <w:szCs w:val="24"/>
+        </w:rPr>
+        <w:t>change</w:t>
       </w:r>
       <w:r>
         <w:rPr>
@@ -1947,40 +2841,7 @@
           <w:sz w:val="24"/>
           <w:szCs w:val="24"/>
         </w:rPr>
-        <w:t>business or another application.</w:t>
-      </w:r>
-    </w:p>
-    <w:p>
-      <w:pPr>
-        <w:rPr>
-          <w:rFonts w:ascii="Arial" w:hAnsi="Arial" w:cs="Arial"/>
-          <w:sz w:val="24"/>
-          <w:szCs w:val="24"/>
-        </w:rPr>
-      </w:pPr>
-      <w:r>
-        <w:rPr>
-          <w:rFonts w:ascii="Arial" w:hAnsi="Arial" w:cs="Arial"/>
-          <w:sz w:val="24"/>
-          <w:szCs w:val="24"/>
-        </w:rPr>
-        <w:t>.COM: This project was mainly focused on enhancing the Order Flow Throug</w:t>
-      </w:r>
-      <w:r>
-        <w:rPr>
-          <w:rFonts w:ascii="Arial" w:hAnsi="Arial" w:cs="Arial"/>
-          <w:sz w:val="24"/>
-          <w:szCs w:val="24"/>
-        </w:rPr>
-        <w:t xml:space="preserve">h (OFT) rates for both Prospect </w:t>
-      </w:r>
-      <w:r>
-        <w:rPr>
-          <w:rFonts w:ascii="Arial" w:hAnsi="Arial" w:cs="Arial"/>
-          <w:sz w:val="24"/>
-          <w:szCs w:val="24"/>
-        </w:rPr>
-        <w:t>and Existing customer by adding some new functionalities, offers and equipment's across the various market</w:t>
+        <w:t xml:space="preserve"> Involved in the testing and bug fixing.</w:t>
       </w:r>
       <w:r>
         <w:rPr>
@@ -1996,531 +2857,7 @@
           <w:sz w:val="24"/>
           <w:szCs w:val="24"/>
         </w:rPr>
-        <w:t>from code and internal tools. Displayed the specific offers based on the customer type on the user site.</w:t>
-      </w:r>
-    </w:p>
-    <w:p>
-      <w:pPr>
-        <w:rPr>
-          <w:rFonts w:ascii="Arial" w:hAnsi="Arial" w:cs="Arial"/>
-          <w:sz w:val="24"/>
-          <w:szCs w:val="24"/>
-        </w:rPr>
-      </w:pPr>
-      <w:r>
-        <w:rPr>
-          <w:rFonts w:ascii="Arial" w:hAnsi="Arial" w:cs="Arial"/>
-          <w:sz w:val="24"/>
-          <w:szCs w:val="24"/>
-        </w:rPr>
-        <w:t xml:space="preserve"> Self -Installation Kit concept was also enhanced for the existing customer as a part of improving the OFT rates.</w:t>
-      </w:r>
-    </w:p>
-    <w:p>
-      <w:pPr>
-        <w:rPr>
-          <w:rFonts w:ascii="Arial" w:hAnsi="Arial" w:cs="Arial"/>
-          <w:sz w:val="24"/>
-          <w:szCs w:val="24"/>
-        </w:rPr>
-      </w:pPr>
-      <w:r>
-        <w:rPr>
-          <w:rFonts w:ascii="Arial" w:hAnsi="Arial" w:cs="Arial"/>
-          <w:sz w:val="24"/>
-          <w:szCs w:val="24"/>
-        </w:rPr>
-        <w:t xml:space="preserve"> </w:t>
-      </w:r>
-      <w:r>
-        <w:rPr>
-          <w:rFonts w:ascii="Arial" w:hAnsi="Arial" w:cs="Arial"/>
-          <w:sz w:val="24"/>
-          <w:szCs w:val="24"/>
-        </w:rPr>
-        <w:t>I</w:t>
-      </w:r>
-      <w:r>
-        <w:rPr>
-          <w:rFonts w:ascii="Arial" w:hAnsi="Arial" w:cs="Arial"/>
-          <w:sz w:val="24"/>
-          <w:szCs w:val="24"/>
-        </w:rPr>
-        <w:t>t</w:t>
-      </w:r>
-      <w:r>
-        <w:rPr>
-          <w:rFonts w:ascii="Arial" w:hAnsi="Arial" w:cs="Arial"/>
-          <w:sz w:val="24"/>
-          <w:szCs w:val="24"/>
-        </w:rPr>
-        <w:t xml:space="preserve"> </w:t>
-      </w:r>
-      <w:r>
-        <w:rPr>
-          <w:rFonts w:ascii="Arial" w:hAnsi="Arial" w:cs="Arial"/>
-          <w:sz w:val="24"/>
-          <w:szCs w:val="24"/>
-        </w:rPr>
-        <w:t>was also provided the option for the customer to move their current C</w:t>
-      </w:r>
-      <w:r>
-        <w:rPr>
-          <w:rFonts w:ascii="Arial" w:hAnsi="Arial" w:cs="Arial"/>
-          <w:sz w:val="24"/>
-          <w:szCs w:val="24"/>
-        </w:rPr>
-        <w:t>omcast service to new location.</w:t>
-      </w:r>
-    </w:p>
-    <w:p>
-      <w:pPr>
-        <w:rPr>
-          <w:rFonts w:ascii="Arial" w:hAnsi="Arial" w:cs="Arial"/>
-          <w:b/>
-          <w:sz w:val="24"/>
-          <w:szCs w:val="24"/>
-        </w:rPr>
-      </w:pPr>
-      <w:r>
-        <w:rPr>
-          <w:rFonts w:ascii="Arial" w:hAnsi="Arial" w:cs="Arial"/>
-          <w:b/>
-          <w:sz w:val="24"/>
-          <w:szCs w:val="24"/>
-        </w:rPr>
-        <w:t>Responsibilities:</w:t>
-      </w:r>
-    </w:p>
-    <w:p>
-      <w:pPr>
-        <w:rPr>
-          <w:rFonts w:ascii="Arial" w:hAnsi="Arial" w:cs="Arial"/>
-          <w:sz w:val="24"/>
-          <w:szCs w:val="24"/>
-        </w:rPr>
-      </w:pPr>
-      <w:r>
-        <w:rPr>
-          <w:rFonts w:ascii="Arial" w:hAnsi="Arial" w:cs="Arial"/>
-          <w:sz w:val="24"/>
-          <w:szCs w:val="24"/>
-        </w:rPr>
-        <w:t xml:space="preserve">• </w:t>
-      </w:r>
-      <w:proofErr w:type="spellStart"/>
-      <w:r>
-        <w:rPr>
-          <w:rFonts w:ascii="Arial" w:hAnsi="Arial" w:cs="Arial"/>
-          <w:sz w:val="24"/>
-          <w:szCs w:val="24"/>
-        </w:rPr>
-        <w:t>Analysing</w:t>
-      </w:r>
-      <w:proofErr w:type="spellEnd"/>
-      <w:r>
-        <w:rPr>
-          <w:rFonts w:ascii="Arial" w:hAnsi="Arial" w:cs="Arial"/>
-          <w:sz w:val="24"/>
-          <w:szCs w:val="24"/>
-        </w:rPr>
-        <w:t xml:space="preserve"> the new UI requirements based on Business Requirement Document(BRD) and understanding</w:t>
-      </w:r>
-      <w:r>
-        <w:rPr>
-          <w:rFonts w:ascii="Arial" w:hAnsi="Arial" w:cs="Arial"/>
-          <w:sz w:val="24"/>
-          <w:szCs w:val="24"/>
-        </w:rPr>
-        <w:t>.</w:t>
-      </w:r>
-      <w:r>
-        <w:rPr>
-          <w:rFonts w:ascii="Arial" w:hAnsi="Arial" w:cs="Arial"/>
-          <w:sz w:val="24"/>
-          <w:szCs w:val="24"/>
-        </w:rPr>
-        <w:t xml:space="preserve"> T</w:t>
-      </w:r>
-      <w:r>
-        <w:rPr>
-          <w:rFonts w:ascii="Arial" w:hAnsi="Arial" w:cs="Arial"/>
-          <w:sz w:val="24"/>
-          <w:szCs w:val="24"/>
-        </w:rPr>
-        <w:t>he complete requirements before designing phase using H</w:t>
-      </w:r>
-      <w:r>
-        <w:rPr>
-          <w:rFonts w:ascii="Arial" w:hAnsi="Arial" w:cs="Arial"/>
-          <w:sz w:val="24"/>
-          <w:szCs w:val="24"/>
-        </w:rPr>
-        <w:t>TML, Cascading style sheet(CSS)</w:t>
-      </w:r>
-      <w:r>
-        <w:rPr>
-          <w:rFonts w:ascii="Arial" w:hAnsi="Arial" w:cs="Arial"/>
-          <w:sz w:val="24"/>
-          <w:szCs w:val="24"/>
-        </w:rPr>
-        <w:t>.</w:t>
-      </w:r>
-    </w:p>
-    <w:p>
-      <w:pPr>
-        <w:rPr>
-          <w:rFonts w:ascii="Arial" w:hAnsi="Arial" w:cs="Arial"/>
-          <w:sz w:val="24"/>
-          <w:szCs w:val="24"/>
-        </w:rPr>
-      </w:pPr>
-      <w:r>
-        <w:rPr>
-          <w:rFonts w:ascii="Arial" w:hAnsi="Arial" w:cs="Arial"/>
-          <w:sz w:val="24"/>
-          <w:szCs w:val="24"/>
-        </w:rPr>
-        <w:t>• Designed the front-end applications, user interactive (UI) web pages using web technologies like HTML and</w:t>
-      </w:r>
-      <w:r>
-        <w:rPr>
-          <w:rFonts w:ascii="Arial" w:hAnsi="Arial" w:cs="Arial"/>
-          <w:sz w:val="24"/>
-          <w:szCs w:val="24"/>
-        </w:rPr>
-        <w:t xml:space="preserve"> </w:t>
-      </w:r>
-      <w:r>
-        <w:rPr>
-          <w:rFonts w:ascii="Arial" w:hAnsi="Arial" w:cs="Arial"/>
-          <w:sz w:val="24"/>
-          <w:szCs w:val="24"/>
-        </w:rPr>
-        <w:t>CSS</w:t>
-      </w:r>
-      <w:r>
-        <w:rPr>
-          <w:rFonts w:ascii="Arial" w:hAnsi="Arial" w:cs="Arial"/>
-          <w:sz w:val="24"/>
-          <w:szCs w:val="24"/>
-        </w:rPr>
-        <w:t>.</w:t>
-      </w:r>
-    </w:p>
-    <w:p>
-      <w:pPr>
-        <w:rPr>
-          <w:rFonts w:ascii="Arial" w:hAnsi="Arial" w:cs="Arial"/>
-          <w:sz w:val="24"/>
-          <w:szCs w:val="24"/>
-        </w:rPr>
-      </w:pPr>
-      <w:r>
-        <w:rPr>
-          <w:rFonts w:ascii="Arial" w:hAnsi="Arial" w:cs="Arial"/>
-          <w:sz w:val="24"/>
-          <w:szCs w:val="24"/>
-        </w:rPr>
-        <w:t xml:space="preserve">• Front-end GUI development using browser friendly AJAX, CSS, </w:t>
-      </w:r>
-      <w:proofErr w:type="spellStart"/>
-      <w:r>
-        <w:rPr>
-          <w:rFonts w:ascii="Arial" w:hAnsi="Arial" w:cs="Arial"/>
-          <w:sz w:val="24"/>
-          <w:szCs w:val="24"/>
-        </w:rPr>
-        <w:t>JQuery</w:t>
-      </w:r>
-      <w:proofErr w:type="spellEnd"/>
-      <w:r>
-        <w:rPr>
-          <w:rFonts w:ascii="Arial" w:hAnsi="Arial" w:cs="Arial"/>
-          <w:sz w:val="24"/>
-          <w:szCs w:val="24"/>
-        </w:rPr>
-        <w:t xml:space="preserve">, </w:t>
-      </w:r>
-      <w:proofErr w:type="spellStart"/>
-      <w:r>
-        <w:rPr>
-          <w:rFonts w:ascii="Arial" w:hAnsi="Arial" w:cs="Arial"/>
-          <w:sz w:val="24"/>
-          <w:szCs w:val="24"/>
-        </w:rPr>
-        <w:t>Javascript</w:t>
-      </w:r>
-      <w:proofErr w:type="spellEnd"/>
-      <w:r>
-        <w:rPr>
-          <w:rFonts w:ascii="Arial" w:hAnsi="Arial" w:cs="Arial"/>
-          <w:sz w:val="24"/>
-          <w:szCs w:val="24"/>
-        </w:rPr>
-        <w:t>.</w:t>
-      </w:r>
-    </w:p>
-    <w:p>
-      <w:pPr>
-        <w:rPr>
-          <w:rFonts w:ascii="Arial" w:hAnsi="Arial" w:cs="Arial"/>
-          <w:sz w:val="24"/>
-          <w:szCs w:val="24"/>
-        </w:rPr>
-      </w:pPr>
-      <w:r>
-        <w:rPr>
-          <w:rFonts w:ascii="Arial" w:hAnsi="Arial" w:cs="Arial"/>
-          <w:sz w:val="24"/>
-          <w:szCs w:val="24"/>
-        </w:rPr>
-        <w:t xml:space="preserve">Back-end Connection with database , fetching, insert ,update, delete, triggering with </w:t>
-      </w:r>
-      <w:proofErr w:type="spellStart"/>
-      <w:r>
-        <w:rPr>
-          <w:rFonts w:ascii="Arial" w:hAnsi="Arial" w:cs="Arial"/>
-          <w:sz w:val="24"/>
-          <w:szCs w:val="24"/>
-        </w:rPr>
-        <w:t>MySQl</w:t>
-      </w:r>
-      <w:proofErr w:type="spellEnd"/>
-      <w:r>
-        <w:rPr>
-          <w:rFonts w:ascii="Arial" w:hAnsi="Arial" w:cs="Arial"/>
-          <w:sz w:val="24"/>
-          <w:szCs w:val="24"/>
-        </w:rPr>
-        <w:t>.</w:t>
-      </w:r>
-    </w:p>
-    <w:p>
-      <w:pPr>
-        <w:rPr>
-          <w:rFonts w:ascii="Arial" w:hAnsi="Arial" w:cs="Arial"/>
-          <w:sz w:val="24"/>
-          <w:szCs w:val="24"/>
-        </w:rPr>
-      </w:pPr>
-      <w:r>
-        <w:rPr>
-          <w:rFonts w:ascii="Arial" w:hAnsi="Arial" w:cs="Arial"/>
-          <w:sz w:val="24"/>
-          <w:szCs w:val="24"/>
-        </w:rPr>
-        <w:t>• Designing and developing at every stage of softwar</w:t>
-      </w:r>
-      <w:r>
-        <w:rPr>
-          <w:rFonts w:ascii="Arial" w:hAnsi="Arial" w:cs="Arial"/>
-          <w:sz w:val="24"/>
-          <w:szCs w:val="24"/>
-        </w:rPr>
-        <w:t>e development lifecycle (SDLC).</w:t>
-      </w:r>
-    </w:p>
-    <w:p>
-      <w:pPr>
-        <w:rPr>
-          <w:rFonts w:ascii="Arial" w:hAnsi="Arial" w:cs="Arial"/>
-          <w:sz w:val="24"/>
-          <w:szCs w:val="24"/>
-        </w:rPr>
-      </w:pPr>
-      <w:r>
-        <w:rPr>
-          <w:rFonts w:ascii="Arial" w:hAnsi="Arial" w:cs="Arial"/>
-          <w:sz w:val="24"/>
-          <w:szCs w:val="24"/>
-        </w:rPr>
-        <w:t>• Presenting initial design ideas to Business</w:t>
-      </w:r>
-    </w:p>
-    <w:p>
-      <w:pPr>
-        <w:rPr>
-          <w:rFonts w:ascii="Arial" w:hAnsi="Arial" w:cs="Arial"/>
-          <w:sz w:val="24"/>
-          <w:szCs w:val="24"/>
-        </w:rPr>
-      </w:pPr>
-      <w:r>
-        <w:rPr>
-          <w:rFonts w:ascii="Arial" w:hAnsi="Arial" w:cs="Arial"/>
-          <w:sz w:val="24"/>
-          <w:szCs w:val="24"/>
-        </w:rPr>
-        <w:t>• Developed non-functional HTML, CSS pages from the mock ups and involved</w:t>
-      </w:r>
-      <w:r>
-        <w:rPr>
-          <w:rFonts w:ascii="Arial" w:hAnsi="Arial" w:cs="Arial"/>
-          <w:sz w:val="24"/>
-          <w:szCs w:val="24"/>
-        </w:rPr>
-        <w:t xml:space="preserve"> in UI review with UI architect </w:t>
-      </w:r>
-      <w:r>
-        <w:rPr>
-          <w:rFonts w:ascii="Arial" w:hAnsi="Arial" w:cs="Arial"/>
-          <w:sz w:val="24"/>
-          <w:szCs w:val="24"/>
-        </w:rPr>
-        <w:t>and Business Units.</w:t>
-      </w:r>
-    </w:p>
-    <w:p>
-      <w:pPr>
-        <w:rPr>
-          <w:rFonts w:ascii="Arial" w:hAnsi="Arial" w:cs="Arial"/>
-          <w:sz w:val="24"/>
-          <w:szCs w:val="24"/>
-        </w:rPr>
-      </w:pPr>
-      <w:r>
-        <w:rPr>
-          <w:rFonts w:ascii="Arial" w:hAnsi="Arial" w:cs="Arial"/>
-          <w:sz w:val="24"/>
-          <w:szCs w:val="24"/>
-        </w:rPr>
-        <w:t>• Creating web pages and templates using W3C web standards.</w:t>
-      </w:r>
-    </w:p>
-    <w:p>
-      <w:pPr>
-        <w:rPr>
-          <w:rFonts w:ascii="Arial" w:hAnsi="Arial" w:cs="Arial"/>
-          <w:sz w:val="24"/>
-          <w:szCs w:val="24"/>
-        </w:rPr>
-      </w:pPr>
-      <w:r>
-        <w:rPr>
-          <w:rFonts w:ascii="Arial" w:hAnsi="Arial" w:cs="Arial"/>
-          <w:sz w:val="24"/>
-          <w:szCs w:val="24"/>
-        </w:rPr>
-        <w:t>• Developed page layout, navigation, animation, buttons and ico</w:t>
-      </w:r>
-      <w:r>
-        <w:rPr>
-          <w:rFonts w:ascii="Arial" w:hAnsi="Arial" w:cs="Arial"/>
-          <w:sz w:val="24"/>
-          <w:szCs w:val="24"/>
-        </w:rPr>
-        <w:t>n</w:t>
-      </w:r>
-      <w:r>
-        <w:rPr>
-          <w:rFonts w:ascii="Arial" w:hAnsi="Arial" w:cs="Arial"/>
-          <w:sz w:val="24"/>
-          <w:szCs w:val="24"/>
-        </w:rPr>
-        <w:t>s.</w:t>
-      </w:r>
-    </w:p>
-    <w:p>
-      <w:pPr>
-        <w:rPr>
-          <w:rFonts w:ascii="Arial" w:hAnsi="Arial" w:cs="Arial"/>
-          <w:sz w:val="24"/>
-          <w:szCs w:val="24"/>
-        </w:rPr>
-      </w:pPr>
-      <w:r>
-        <w:rPr>
-          <w:rFonts w:ascii="Arial" w:hAnsi="Arial" w:cs="Arial"/>
-          <w:sz w:val="24"/>
-          <w:szCs w:val="24"/>
-        </w:rPr>
-        <w:t>• Used Cascading Style Sheets (CSS) to maintain design consistency across all web forms</w:t>
-      </w:r>
-    </w:p>
-    <w:p>
-      <w:pPr>
-        <w:rPr>
-          <w:rFonts w:ascii="Arial" w:hAnsi="Arial" w:cs="Arial"/>
-          <w:sz w:val="24"/>
-          <w:szCs w:val="24"/>
-        </w:rPr>
-      </w:pPr>
-      <w:r>
-        <w:rPr>
-          <w:rFonts w:ascii="Arial" w:hAnsi="Arial" w:cs="Arial"/>
-          <w:sz w:val="24"/>
-          <w:szCs w:val="24"/>
-        </w:rPr>
-        <w:t>• Presented designs and concepts to Clients and the Management for review</w:t>
-      </w:r>
-    </w:p>
-    <w:p>
-      <w:pPr>
-        <w:rPr>
-          <w:rFonts w:ascii="Arial" w:hAnsi="Arial" w:cs="Arial"/>
-          <w:sz w:val="24"/>
-          <w:szCs w:val="24"/>
-        </w:rPr>
-      </w:pPr>
-      <w:r>
-        <w:rPr>
-          <w:rFonts w:ascii="Arial" w:hAnsi="Arial" w:cs="Arial"/>
-          <w:sz w:val="24"/>
-          <w:szCs w:val="24"/>
-        </w:rPr>
-        <w:lastRenderedPageBreak/>
-        <w:t xml:space="preserve">• Editing content, debugging code and re-designing web pages based on requirement </w:t>
-      </w:r>
-      <w:r>
-        <w:rPr>
-          <w:rFonts w:ascii="Arial" w:hAnsi="Arial" w:cs="Arial"/>
-          <w:sz w:val="24"/>
-          <w:szCs w:val="24"/>
-        </w:rPr>
-        <w:t xml:space="preserve">   </w:t>
-      </w:r>
-      <w:r>
-        <w:rPr>
-          <w:rFonts w:ascii="Arial" w:hAnsi="Arial" w:cs="Arial"/>
-          <w:sz w:val="24"/>
-          <w:szCs w:val="24"/>
-        </w:rPr>
-        <w:t>change</w:t>
-      </w:r>
-    </w:p>
-    <w:p>
-      <w:pPr>
-        <w:rPr>
-          <w:rFonts w:ascii="Arial" w:hAnsi="Arial" w:cs="Arial"/>
-          <w:sz w:val="24"/>
-          <w:szCs w:val="24"/>
-        </w:rPr>
-      </w:pPr>
-      <w:r>
-        <w:rPr>
-          <w:rFonts w:ascii="Arial" w:hAnsi="Arial" w:cs="Arial"/>
-          <w:sz w:val="24"/>
-          <w:szCs w:val="24"/>
-        </w:rPr>
-        <w:t>• Involved in the testing and bug fixing.</w:t>
-      </w:r>
-    </w:p>
-    <w:p>
-      <w:pPr>
-        <w:rPr>
-          <w:rFonts w:ascii="Arial" w:hAnsi="Arial" w:cs="Arial"/>
-          <w:sz w:val="24"/>
-          <w:szCs w:val="24"/>
-        </w:rPr>
-      </w:pPr>
-      <w:r>
-        <w:rPr>
-          <w:rFonts w:ascii="Arial" w:hAnsi="Arial" w:cs="Arial"/>
-          <w:sz w:val="24"/>
-          <w:szCs w:val="24"/>
-        </w:rPr>
-        <w:t>• Knowledge Transition to new team members.</w:t>
+        <w:t>Knowledge Transition to new team members.</w:t>
       </w:r>
     </w:p>
     <w:p>
@@ -3894,6 +4231,118 @@
     </w:lvl>
   </w:abstractNum>
   <w:abstractNum w:abstractNumId="2">
+    <w:nsid w:val="5FB863DD"/>
+    <w:multiLevelType w:val="hybridMultilevel"/>
+    <w:tmpl w:val="FD787798"/>
+    <w:lvl w:ilvl="0" w:tplc="04090001">
+      <w:start w:val="1"/>
+      <w:numFmt w:val="bullet"/>
+      <w:lvlText w:val=""/>
+      <w:lvlJc w:val="left"/>
+      <w:pPr>
+        <w:ind w:left="720" w:hanging="360"/>
+      </w:pPr>
+      <w:rPr>
+        <w:rFonts w:ascii="Symbol" w:hAnsi="Symbol" w:hint="default"/>
+      </w:rPr>
+    </w:lvl>
+    <w:lvl w:ilvl="1" w:tplc="52804870">
+      <w:numFmt w:val="bullet"/>
+      <w:lvlText w:val="•"/>
+      <w:lvlJc w:val="left"/>
+      <w:pPr>
+        <w:ind w:left="1440" w:hanging="360"/>
+      </w:pPr>
+      <w:rPr>
+        <w:rFonts w:ascii="Arial" w:eastAsiaTheme="minorHAnsi" w:hAnsi="Arial" w:cs="Arial" w:hint="default"/>
+      </w:rPr>
+    </w:lvl>
+    <w:lvl w:ilvl="2" w:tplc="04090005" w:tentative="1">
+      <w:start w:val="1"/>
+      <w:numFmt w:val="bullet"/>
+      <w:lvlText w:val=""/>
+      <w:lvlJc w:val="left"/>
+      <w:pPr>
+        <w:ind w:left="2160" w:hanging="360"/>
+      </w:pPr>
+      <w:rPr>
+        <w:rFonts w:ascii="Wingdings" w:hAnsi="Wingdings" w:hint="default"/>
+      </w:rPr>
+    </w:lvl>
+    <w:lvl w:ilvl="3" w:tplc="04090001" w:tentative="1">
+      <w:start w:val="1"/>
+      <w:numFmt w:val="bullet"/>
+      <w:lvlText w:val=""/>
+      <w:lvlJc w:val="left"/>
+      <w:pPr>
+        <w:ind w:left="2880" w:hanging="360"/>
+      </w:pPr>
+      <w:rPr>
+        <w:rFonts w:ascii="Symbol" w:hAnsi="Symbol" w:hint="default"/>
+      </w:rPr>
+    </w:lvl>
+    <w:lvl w:ilvl="4" w:tplc="04090003" w:tentative="1">
+      <w:start w:val="1"/>
+      <w:numFmt w:val="bullet"/>
+      <w:lvlText w:val="o"/>
+      <w:lvlJc w:val="left"/>
+      <w:pPr>
+        <w:ind w:left="3600" w:hanging="360"/>
+      </w:pPr>
+      <w:rPr>
+        <w:rFonts w:ascii="Courier New" w:hAnsi="Courier New" w:cs="Courier New" w:hint="default"/>
+      </w:rPr>
+    </w:lvl>
+    <w:lvl w:ilvl="5" w:tplc="04090005" w:tentative="1">
+      <w:start w:val="1"/>
+      <w:numFmt w:val="bullet"/>
+      <w:lvlText w:val=""/>
+      <w:lvlJc w:val="left"/>
+      <w:pPr>
+        <w:ind w:left="4320" w:hanging="360"/>
+      </w:pPr>
+      <w:rPr>
+        <w:rFonts w:ascii="Wingdings" w:hAnsi="Wingdings" w:hint="default"/>
+      </w:rPr>
+    </w:lvl>
+    <w:lvl w:ilvl="6" w:tplc="04090001" w:tentative="1">
+      <w:start w:val="1"/>
+      <w:numFmt w:val="bullet"/>
+      <w:lvlText w:val=""/>
+      <w:lvlJc w:val="left"/>
+      <w:pPr>
+        <w:ind w:left="5040" w:hanging="360"/>
+      </w:pPr>
+      <w:rPr>
+        <w:rFonts w:ascii="Symbol" w:hAnsi="Symbol" w:hint="default"/>
+      </w:rPr>
+    </w:lvl>
+    <w:lvl w:ilvl="7" w:tplc="04090003" w:tentative="1">
+      <w:start w:val="1"/>
+      <w:numFmt w:val="bullet"/>
+      <w:lvlText w:val="o"/>
+      <w:lvlJc w:val="left"/>
+      <w:pPr>
+        <w:ind w:left="5760" w:hanging="360"/>
+      </w:pPr>
+      <w:rPr>
+        <w:rFonts w:ascii="Courier New" w:hAnsi="Courier New" w:cs="Courier New" w:hint="default"/>
+      </w:rPr>
+    </w:lvl>
+    <w:lvl w:ilvl="8" w:tplc="04090005" w:tentative="1">
+      <w:start w:val="1"/>
+      <w:numFmt w:val="bullet"/>
+      <w:lvlText w:val=""/>
+      <w:lvlJc w:val="left"/>
+      <w:pPr>
+        <w:ind w:left="6480" w:hanging="360"/>
+      </w:pPr>
+      <w:rPr>
+        <w:rFonts w:ascii="Wingdings" w:hAnsi="Wingdings" w:hint="default"/>
+      </w:rPr>
+    </w:lvl>
+  </w:abstractNum>
+  <w:abstractNum w:abstractNumId="3">
     <w:nsid w:val="6A116811"/>
     <w:multiLevelType w:val="hybridMultilevel"/>
     <w:tmpl w:val="4FCE1C6C"/>
@@ -4006,7 +4455,7 @@
       </w:rPr>
     </w:lvl>
   </w:abstractNum>
-  <w:abstractNum w:abstractNumId="3">
+  <w:abstractNum w:abstractNumId="4">
     <w:nsid w:val="762F3DD5"/>
     <w:multiLevelType w:val="hybridMultilevel"/>
     <w:tmpl w:val="4A643014"/>
@@ -4121,7 +4570,7 @@
       </w:rPr>
     </w:lvl>
   </w:abstractNum>
-  <w:abstractNum w:abstractNumId="4">
+  <w:abstractNum w:abstractNumId="5">
     <w:nsid w:val="7B8D19C5"/>
     <w:multiLevelType w:val="hybridMultilevel"/>
     <w:tmpl w:val="718A26D8"/>
@@ -4243,13 +4692,16 @@
     <w:abstractNumId w:val="0"/>
   </w:num>
   <w:num w:numId="3">
+    <w:abstractNumId w:val="4"/>
+  </w:num>
+  <w:num w:numId="4">
     <w:abstractNumId w:val="3"/>
   </w:num>
-  <w:num w:numId="4">
+  <w:num w:numId="5">
+    <w:abstractNumId w:val="5"/>
+  </w:num>
+  <w:num w:numId="6">
     <w:abstractNumId w:val="2"/>
-  </w:num>
-  <w:num w:numId="5">
-    <w:abstractNumId w:val="4"/>
   </w:num>
 </w:numbering>
 </file>

</xml_diff>